<commit_message>
done with the hw
</commit_message>
<xml_diff>
--- a/ML_HW6_JF.docx
+++ b/ML_HW6_JF.docx
@@ -1467,268 +1467,268 @@
         <w:rPr>
           <w:rStyle w:val="VerbatimChar"/>
         </w:rPr>
-        <w:t xml:space="preserve">##   0.001  0.7242812  0.2350892</w:t>
-      </w:r>
-      <w:r>
-        <w:br/>
-      </w:r>
-      <w:r>
-        <w:rPr>
-          <w:rStyle w:val="VerbatimChar"/>
-        </w:rPr>
-        <w:t xml:space="preserve">##   0.011  0.7004443  0.2174678</w:t>
-      </w:r>
-      <w:r>
-        <w:br/>
-      </w:r>
-      <w:r>
-        <w:rPr>
-          <w:rStyle w:val="VerbatimChar"/>
-        </w:rPr>
-        <w:t xml:space="preserve">##   0.021  0.6667394  0.1998333</w:t>
-      </w:r>
-      <w:r>
-        <w:br/>
-      </w:r>
-      <w:r>
-        <w:rPr>
-          <w:rStyle w:val="VerbatimChar"/>
-        </w:rPr>
-        <w:t xml:space="preserve">##   0.031  0.6406796  0.1852829</w:t>
-      </w:r>
-      <w:r>
-        <w:br/>
-      </w:r>
-      <w:r>
-        <w:rPr>
-          <w:rStyle w:val="VerbatimChar"/>
-        </w:rPr>
-        <w:t xml:space="preserve">##   0.041  0.6143696  0.1633567</w:t>
-      </w:r>
-      <w:r>
-        <w:br/>
-      </w:r>
-      <w:r>
-        <w:rPr>
-          <w:rStyle w:val="VerbatimChar"/>
-        </w:rPr>
-        <w:t xml:space="preserve">##   0.051  0.6036073  0.1604889</w:t>
-      </w:r>
-      <w:r>
-        <w:br/>
-      </w:r>
-      <w:r>
-        <w:rPr>
-          <w:rStyle w:val="VerbatimChar"/>
-        </w:rPr>
-        <w:t xml:space="preserve">##   0.061  0.6036073  0.1604889</w:t>
-      </w:r>
-      <w:r>
-        <w:br/>
-      </w:r>
-      <w:r>
-        <w:rPr>
-          <w:rStyle w:val="VerbatimChar"/>
-        </w:rPr>
-        <w:t xml:space="preserve">##   0.071  0.6036073  0.1604889</w:t>
-      </w:r>
-      <w:r>
-        <w:br/>
-      </w:r>
-      <w:r>
-        <w:rPr>
-          <w:rStyle w:val="VerbatimChar"/>
-        </w:rPr>
-        <w:t xml:space="preserve">##   0.081  0.6036073  0.1604889</w:t>
-      </w:r>
-      <w:r>
-        <w:br/>
-      </w:r>
-      <w:r>
-        <w:rPr>
-          <w:rStyle w:val="VerbatimChar"/>
-        </w:rPr>
-        <w:t xml:space="preserve">##   0.091  0.6036073  0.1604889</w:t>
-      </w:r>
-      <w:r>
-        <w:br/>
-      </w:r>
-      <w:r>
-        <w:rPr>
-          <w:rStyle w:val="VerbatimChar"/>
-        </w:rPr>
-        <w:t xml:space="preserve">##   0.101  0.6036073  0.1604889</w:t>
-      </w:r>
-      <w:r>
-        <w:br/>
-      </w:r>
-      <w:r>
-        <w:rPr>
-          <w:rStyle w:val="VerbatimChar"/>
-        </w:rPr>
-        <w:t xml:space="preserve">##   0.111  0.6036073  0.1604889</w:t>
-      </w:r>
-      <w:r>
-        <w:br/>
-      </w:r>
-      <w:r>
-        <w:rPr>
-          <w:rStyle w:val="VerbatimChar"/>
-        </w:rPr>
-        <w:t xml:space="preserve">##   0.121  0.6036073  0.1604889</w:t>
-      </w:r>
-      <w:r>
-        <w:br/>
-      </w:r>
-      <w:r>
-        <w:rPr>
-          <w:rStyle w:val="VerbatimChar"/>
-        </w:rPr>
-        <w:t xml:space="preserve">##   0.131  0.6036073  0.1604889</w:t>
-      </w:r>
-      <w:r>
-        <w:br/>
-      </w:r>
-      <w:r>
-        <w:rPr>
-          <w:rStyle w:val="VerbatimChar"/>
-        </w:rPr>
-        <w:t xml:space="preserve">##   0.141  0.6036073  0.1604889</w:t>
-      </w:r>
-      <w:r>
-        <w:br/>
-      </w:r>
-      <w:r>
-        <w:rPr>
-          <w:rStyle w:val="VerbatimChar"/>
-        </w:rPr>
-        <w:t xml:space="preserve">##   0.151  0.6036073  0.1604889</w:t>
-      </w:r>
-      <w:r>
-        <w:br/>
-      </w:r>
-      <w:r>
-        <w:rPr>
-          <w:rStyle w:val="VerbatimChar"/>
-        </w:rPr>
-        <w:t xml:space="preserve">##   0.161  0.6036073  0.1604889</w:t>
-      </w:r>
-      <w:r>
-        <w:br/>
-      </w:r>
-      <w:r>
-        <w:rPr>
-          <w:rStyle w:val="VerbatimChar"/>
-        </w:rPr>
-        <w:t xml:space="preserve">##   0.171  0.6036073  0.1604889</w:t>
-      </w:r>
-      <w:r>
-        <w:br/>
-      </w:r>
-      <w:r>
-        <w:rPr>
-          <w:rStyle w:val="VerbatimChar"/>
-        </w:rPr>
-        <w:t xml:space="preserve">##   0.181  0.6036073  0.1604889</w:t>
-      </w:r>
-      <w:r>
-        <w:br/>
-      </w:r>
-      <w:r>
-        <w:rPr>
-          <w:rStyle w:val="VerbatimChar"/>
-        </w:rPr>
-        <w:t xml:space="preserve">##   0.191  0.6036073  0.1604889</w:t>
-      </w:r>
-      <w:r>
-        <w:br/>
-      </w:r>
-      <w:r>
-        <w:rPr>
-          <w:rStyle w:val="VerbatimChar"/>
-        </w:rPr>
-        <w:t xml:space="preserve">##   0.201  0.6036073  0.1604889</w:t>
-      </w:r>
-      <w:r>
-        <w:br/>
-      </w:r>
-      <w:r>
-        <w:rPr>
-          <w:rStyle w:val="VerbatimChar"/>
-        </w:rPr>
-        <w:t xml:space="preserve">##   0.211  0.6036073  0.1604889</w:t>
-      </w:r>
-      <w:r>
-        <w:br/>
-      </w:r>
-      <w:r>
-        <w:rPr>
-          <w:rStyle w:val="VerbatimChar"/>
-        </w:rPr>
-        <w:t xml:space="preserve">##   0.221  0.6036073  0.1604889</w:t>
-      </w:r>
-      <w:r>
-        <w:br/>
-      </w:r>
-      <w:r>
-        <w:rPr>
-          <w:rStyle w:val="VerbatimChar"/>
-        </w:rPr>
-        <w:t xml:space="preserve">##   0.231  0.6036073  0.1604889</w:t>
-      </w:r>
-      <w:r>
-        <w:br/>
-      </w:r>
-      <w:r>
-        <w:rPr>
-          <w:rStyle w:val="VerbatimChar"/>
-        </w:rPr>
-        <w:t xml:space="preserve">##   0.241  0.6036073  0.1604889</w:t>
-      </w:r>
-      <w:r>
-        <w:br/>
-      </w:r>
-      <w:r>
-        <w:rPr>
-          <w:rStyle w:val="VerbatimChar"/>
-        </w:rPr>
-        <w:t xml:space="preserve">##   0.251  0.6036073  0.1604889</w:t>
-      </w:r>
-      <w:r>
-        <w:br/>
-      </w:r>
-      <w:r>
-        <w:rPr>
-          <w:rStyle w:val="VerbatimChar"/>
-        </w:rPr>
-        <w:t xml:space="preserve">##   0.261  0.6036073  0.1604889</w:t>
-      </w:r>
-      <w:r>
-        <w:br/>
-      </w:r>
-      <w:r>
-        <w:rPr>
-          <w:rStyle w:val="VerbatimChar"/>
-        </w:rPr>
-        <w:t xml:space="preserve">##   0.271  0.6036073  0.1604889</w:t>
-      </w:r>
-      <w:r>
-        <w:br/>
-      </w:r>
-      <w:r>
-        <w:rPr>
-          <w:rStyle w:val="VerbatimChar"/>
-        </w:rPr>
-        <w:t xml:space="preserve">##   0.281  0.6036073  0.1604889</w:t>
-      </w:r>
-      <w:r>
-        <w:br/>
-      </w:r>
-      <w:r>
-        <w:rPr>
-          <w:rStyle w:val="VerbatimChar"/>
-        </w:rPr>
-        <w:t xml:space="preserve">##   0.291  0.6036073  0.1604889</w:t>
+        <w:t xml:space="preserve">##   0.001  0.7074116  0.2025368</w:t>
+      </w:r>
+      <w:r>
+        <w:br/>
+      </w:r>
+      <w:r>
+        <w:rPr>
+          <w:rStyle w:val="VerbatimChar"/>
+        </w:rPr>
+        <w:t xml:space="preserve">##   0.011  0.7049281  0.2187718</w:t>
+      </w:r>
+      <w:r>
+        <w:br/>
+      </w:r>
+      <w:r>
+        <w:rPr>
+          <w:rStyle w:val="VerbatimChar"/>
+        </w:rPr>
+        <w:t xml:space="preserve">##   0.021  0.6822521  0.2059659</w:t>
+      </w:r>
+      <w:r>
+        <w:br/>
+      </w:r>
+      <w:r>
+        <w:rPr>
+          <w:rStyle w:val="VerbatimChar"/>
+        </w:rPr>
+        <w:t xml:space="preserve">##   0.031  0.6415784  0.1782574</w:t>
+      </w:r>
+      <w:r>
+        <w:br/>
+      </w:r>
+      <w:r>
+        <w:rPr>
+          <w:rStyle w:val="VerbatimChar"/>
+        </w:rPr>
+        <w:t xml:space="preserve">##   0.041  0.6148170  0.1631286</w:t>
+      </w:r>
+      <w:r>
+        <w:br/>
+      </w:r>
+      <w:r>
+        <w:rPr>
+          <w:rStyle w:val="VerbatimChar"/>
+        </w:rPr>
+        <w:t xml:space="preserve">##   0.051  0.5845036  0.1459509</w:t>
+      </w:r>
+      <w:r>
+        <w:br/>
+      </w:r>
+      <w:r>
+        <w:rPr>
+          <w:rStyle w:val="VerbatimChar"/>
+        </w:rPr>
+        <w:t xml:space="preserve">##   0.061  0.5739180  0.1405461</w:t>
+      </w:r>
+      <w:r>
+        <w:br/>
+      </w:r>
+      <w:r>
+        <w:rPr>
+          <w:rStyle w:val="VerbatimChar"/>
+        </w:rPr>
+        <w:t xml:space="preserve">##   0.071  0.5521203  0.1341666</w:t>
+      </w:r>
+      <w:r>
+        <w:br/>
+      </w:r>
+      <w:r>
+        <w:rPr>
+          <w:rStyle w:val="VerbatimChar"/>
+        </w:rPr>
+        <w:t xml:space="preserve">##   0.081  0.5521203  0.1341666</w:t>
+      </w:r>
+      <w:r>
+        <w:br/>
+      </w:r>
+      <w:r>
+        <w:rPr>
+          <w:rStyle w:val="VerbatimChar"/>
+        </w:rPr>
+        <w:t xml:space="preserve">##   0.091  0.5521203  0.1341666</w:t>
+      </w:r>
+      <w:r>
+        <w:br/>
+      </w:r>
+      <w:r>
+        <w:rPr>
+          <w:rStyle w:val="VerbatimChar"/>
+        </w:rPr>
+        <w:t xml:space="preserve">##   0.101  0.5521203  0.1341666</w:t>
+      </w:r>
+      <w:r>
+        <w:br/>
+      </w:r>
+      <w:r>
+        <w:rPr>
+          <w:rStyle w:val="VerbatimChar"/>
+        </w:rPr>
+        <w:t xml:space="preserve">##   0.111  0.5521203  0.1341666</w:t>
+      </w:r>
+      <w:r>
+        <w:br/>
+      </w:r>
+      <w:r>
+        <w:rPr>
+          <w:rStyle w:val="VerbatimChar"/>
+        </w:rPr>
+        <w:t xml:space="preserve">##   0.121  0.5521203  0.1341666</w:t>
+      </w:r>
+      <w:r>
+        <w:br/>
+      </w:r>
+      <w:r>
+        <w:rPr>
+          <w:rStyle w:val="VerbatimChar"/>
+        </w:rPr>
+        <w:t xml:space="preserve">##   0.131  0.5521203  0.1341666</w:t>
+      </w:r>
+      <w:r>
+        <w:br/>
+      </w:r>
+      <w:r>
+        <w:rPr>
+          <w:rStyle w:val="VerbatimChar"/>
+        </w:rPr>
+        <w:t xml:space="preserve">##   0.141  0.5521203  0.1341666</w:t>
+      </w:r>
+      <w:r>
+        <w:br/>
+      </w:r>
+      <w:r>
+        <w:rPr>
+          <w:rStyle w:val="VerbatimChar"/>
+        </w:rPr>
+        <w:t xml:space="preserve">##   0.151  0.5521203  0.1341666</w:t>
+      </w:r>
+      <w:r>
+        <w:br/>
+      </w:r>
+      <w:r>
+        <w:rPr>
+          <w:rStyle w:val="VerbatimChar"/>
+        </w:rPr>
+        <w:t xml:space="preserve">##   0.161  0.5521203  0.1341666</w:t>
+      </w:r>
+      <w:r>
+        <w:br/>
+      </w:r>
+      <w:r>
+        <w:rPr>
+          <w:rStyle w:val="VerbatimChar"/>
+        </w:rPr>
+        <w:t xml:space="preserve">##   0.171  0.5521203  0.1341666</w:t>
+      </w:r>
+      <w:r>
+        <w:br/>
+      </w:r>
+      <w:r>
+        <w:rPr>
+          <w:rStyle w:val="VerbatimChar"/>
+        </w:rPr>
+        <w:t xml:space="preserve">##   0.181  0.5521203  0.1341666</w:t>
+      </w:r>
+      <w:r>
+        <w:br/>
+      </w:r>
+      <w:r>
+        <w:rPr>
+          <w:rStyle w:val="VerbatimChar"/>
+        </w:rPr>
+        <w:t xml:space="preserve">##   0.191  0.5521203  0.1341666</w:t>
+      </w:r>
+      <w:r>
+        <w:br/>
+      </w:r>
+      <w:r>
+        <w:rPr>
+          <w:rStyle w:val="VerbatimChar"/>
+        </w:rPr>
+        <w:t xml:space="preserve">##   0.201  0.5521203  0.1341666</w:t>
+      </w:r>
+      <w:r>
+        <w:br/>
+      </w:r>
+      <w:r>
+        <w:rPr>
+          <w:rStyle w:val="VerbatimChar"/>
+        </w:rPr>
+        <w:t xml:space="preserve">##   0.211  0.5521203  0.1341666</w:t>
+      </w:r>
+      <w:r>
+        <w:br/>
+      </w:r>
+      <w:r>
+        <w:rPr>
+          <w:rStyle w:val="VerbatimChar"/>
+        </w:rPr>
+        <w:t xml:space="preserve">##   0.221  0.5521203  0.1341666</w:t>
+      </w:r>
+      <w:r>
+        <w:br/>
+      </w:r>
+      <w:r>
+        <w:rPr>
+          <w:rStyle w:val="VerbatimChar"/>
+        </w:rPr>
+        <w:t xml:space="preserve">##   0.231  0.5521203  0.1341666</w:t>
+      </w:r>
+      <w:r>
+        <w:br/>
+      </w:r>
+      <w:r>
+        <w:rPr>
+          <w:rStyle w:val="VerbatimChar"/>
+        </w:rPr>
+        <w:t xml:space="preserve">##   0.241  0.5521203  0.1341666</w:t>
+      </w:r>
+      <w:r>
+        <w:br/>
+      </w:r>
+      <w:r>
+        <w:rPr>
+          <w:rStyle w:val="VerbatimChar"/>
+        </w:rPr>
+        <w:t xml:space="preserve">##   0.251  0.5521203  0.1341666</w:t>
+      </w:r>
+      <w:r>
+        <w:br/>
+      </w:r>
+      <w:r>
+        <w:rPr>
+          <w:rStyle w:val="VerbatimChar"/>
+        </w:rPr>
+        <w:t xml:space="preserve">##   0.261  0.5521203  0.1341666</w:t>
+      </w:r>
+      <w:r>
+        <w:br/>
+      </w:r>
+      <w:r>
+        <w:rPr>
+          <w:rStyle w:val="VerbatimChar"/>
+        </w:rPr>
+        <w:t xml:space="preserve">##   0.271  0.5521203  0.1341666</w:t>
+      </w:r>
+      <w:r>
+        <w:br/>
+      </w:r>
+      <w:r>
+        <w:rPr>
+          <w:rStyle w:val="VerbatimChar"/>
+        </w:rPr>
+        <w:t xml:space="preserve">##   0.281  0.5521203  0.1341666</w:t>
+      </w:r>
+      <w:r>
+        <w:br/>
+      </w:r>
+      <w:r>
+        <w:rPr>
+          <w:rStyle w:val="VerbatimChar"/>
+        </w:rPr>
+        <w:t xml:space="preserve">##   0.291  0.5521203  0.1341666</w:t>
       </w:r>
       <w:r>
         <w:br/>
@@ -1886,7 +1886,7 @@
         <w:rPr>
           <w:rStyle w:val="VerbatimChar"/>
         </w:rPr>
-        <w:t xml:space="preserve">##   only 20 most important variables shown (out of 36)</w:t>
+        <w:t xml:space="preserve">##   only 20 most important variables shown (out of 37)</w:t>
       </w:r>
       <w:r>
         <w:br/>
@@ -1904,187 +1904,187 @@
         <w:rPr>
           <w:rStyle w:val="VerbatimChar"/>
         </w:rPr>
-        <w:t xml:space="preserve">##                        Overall</w:t>
-      </w:r>
-      <w:r>
-        <w:br/>
-      </w:r>
-      <w:r>
-        <w:rPr>
-          <w:rStyle w:val="VerbatimChar"/>
-        </w:rPr>
-        <w:t xml:space="preserve">## age                   100.0000</w:t>
-      </w:r>
-      <w:r>
-        <w:br/>
-      </w:r>
-      <w:r>
-        <w:rPr>
-          <w:rStyle w:val="VerbatimChar"/>
-        </w:rPr>
-        <w:t xml:space="preserve">## bmi                    76.0288</w:t>
-      </w:r>
-      <w:r>
-        <w:br/>
-      </w:r>
-      <w:r>
-        <w:rPr>
-          <w:rStyle w:val="VerbatimChar"/>
-        </w:rPr>
-        <w:t xml:space="preserve">## weight                 57.2588</w:t>
-      </w:r>
-      <w:r>
-        <w:br/>
-      </w:r>
-      <w:r>
-        <w:rPr>
-          <w:rStyle w:val="VerbatimChar"/>
-        </w:rPr>
-        <w:t xml:space="preserve">## height                 28.6762</w:t>
-      </w:r>
-      <w:r>
-        <w:br/>
-      </w:r>
-      <w:r>
-        <w:rPr>
-          <w:rStyle w:val="VerbatimChar"/>
-        </w:rPr>
-        <w:t xml:space="preserve">## race1White             24.5571</w:t>
-      </w:r>
-      <w:r>
-        <w:br/>
-      </w:r>
-      <w:r>
-        <w:rPr>
-          <w:rStyle w:val="VerbatimChar"/>
-        </w:rPr>
-        <w:t xml:space="preserve">## hh_incomemore 99999    21.3208</w:t>
-      </w:r>
-      <w:r>
-        <w:br/>
-      </w:r>
-      <w:r>
-        <w:rPr>
-          <w:rStyle w:val="VerbatimChar"/>
-        </w:rPr>
-        <w:t xml:space="preserve">## pulse                  20.5735</w:t>
-      </w:r>
-      <w:r>
-        <w:br/>
-      </w:r>
-      <w:r>
-        <w:rPr>
-          <w:rStyle w:val="VerbatimChar"/>
-        </w:rPr>
-        <w:t xml:space="preserve">## phys_activeYes         20.2194</w:t>
-      </w:r>
-      <w:r>
-        <w:br/>
-      </w:r>
-      <w:r>
-        <w:rPr>
-          <w:rStyle w:val="VerbatimChar"/>
-        </w:rPr>
-        <w:t xml:space="preserve">## smoke100Yes             8.3912</w:t>
-      </w:r>
-      <w:r>
-        <w:br/>
-      </w:r>
-      <w:r>
-        <w:rPr>
-          <w:rStyle w:val="VerbatimChar"/>
-        </w:rPr>
-        <w:t xml:space="preserve">## race1Other              6.2043</w:t>
-      </w:r>
-      <w:r>
-        <w:br/>
-      </w:r>
-      <w:r>
-        <w:rPr>
-          <w:rStyle w:val="VerbatimChar"/>
-        </w:rPr>
-        <w:t xml:space="preserve">## hh_income10000-14999    5.1507</w:t>
-      </w:r>
-      <w:r>
-        <w:br/>
-      </w:r>
-      <w:r>
-        <w:rPr>
-          <w:rStyle w:val="VerbatimChar"/>
-        </w:rPr>
-        <w:t xml:space="preserve">## educationCollege Grad   4.1331</w:t>
-      </w:r>
-      <w:r>
-        <w:br/>
-      </w:r>
-      <w:r>
-        <w:rPr>
-          <w:rStyle w:val="VerbatimChar"/>
-        </w:rPr>
-        <w:t xml:space="preserve">## educationHigh School    3.8679</w:t>
-      </w:r>
-      <w:r>
-        <w:br/>
-      </w:r>
-      <w:r>
-        <w:rPr>
-          <w:rStyle w:val="VerbatimChar"/>
-        </w:rPr>
-        <w:t xml:space="preserve">## hh_income45000-54999    3.8456</w:t>
-      </w:r>
-      <w:r>
-        <w:br/>
-      </w:r>
-      <w:r>
-        <w:rPr>
-          <w:rStyle w:val="VerbatimChar"/>
-        </w:rPr>
-        <w:t xml:space="preserve">## hh_income15000-19999    3.1392</w:t>
-      </w:r>
-      <w:r>
-        <w:br/>
-      </w:r>
-      <w:r>
-        <w:rPr>
-          <w:rStyle w:val="VerbatimChar"/>
-        </w:rPr>
-        <w:t xml:space="preserve">## race1Mexican            2.3073</w:t>
-      </w:r>
-      <w:r>
-        <w:br/>
-      </w:r>
-      <w:r>
-        <w:rPr>
-          <w:rStyle w:val="VerbatimChar"/>
-        </w:rPr>
-        <w:t xml:space="preserve">## hh_income75000-99999    1.4468</w:t>
-      </w:r>
-      <w:r>
-        <w:br/>
-      </w:r>
-      <w:r>
-        <w:rPr>
-          <w:rStyle w:val="VerbatimChar"/>
-        </w:rPr>
-        <w:t xml:space="preserve">## race1Hispanic           1.1820</w:t>
-      </w:r>
-      <w:r>
-        <w:br/>
-      </w:r>
-      <w:r>
-        <w:rPr>
-          <w:rStyle w:val="VerbatimChar"/>
-        </w:rPr>
-        <w:t xml:space="preserve">## educationSome College   1.0526</w:t>
-      </w:r>
-      <w:r>
-        <w:br/>
-      </w:r>
-      <w:r>
-        <w:rPr>
-          <w:rStyle w:val="VerbatimChar"/>
-        </w:rPr>
-        <w:t xml:space="preserve">## hh_income35000-44999    0.5156</w:t>
+        <w:t xml:space="preserve">##                          Overall</w:t>
+      </w:r>
+      <w:r>
+        <w:br/>
+      </w:r>
+      <w:r>
+        <w:rPr>
+          <w:rStyle w:val="VerbatimChar"/>
+        </w:rPr>
+        <w:t xml:space="preserve">## bmi                     100.0000</w:t>
+      </w:r>
+      <w:r>
+        <w:br/>
+      </w:r>
+      <w:r>
+        <w:rPr>
+          <w:rStyle w:val="VerbatimChar"/>
+        </w:rPr>
+        <w:t xml:space="preserve">## age                      99.3008</w:t>
+      </w:r>
+      <w:r>
+        <w:br/>
+      </w:r>
+      <w:r>
+        <w:rPr>
+          <w:rStyle w:val="VerbatimChar"/>
+        </w:rPr>
+        <w:t xml:space="preserve">## weight                   86.4769</w:t>
+      </w:r>
+      <w:r>
+        <w:br/>
+      </w:r>
+      <w:r>
+        <w:rPr>
+          <w:rStyle w:val="VerbatimChar"/>
+        </w:rPr>
+        <w:t xml:space="preserve">## pulse                    43.1240</w:t>
+      </w:r>
+      <w:r>
+        <w:br/>
+      </w:r>
+      <w:r>
+        <w:rPr>
+          <w:rStyle w:val="VerbatimChar"/>
+        </w:rPr>
+        <w:t xml:space="preserve">## height                   36.6019</w:t>
+      </w:r>
+      <w:r>
+        <w:br/>
+      </w:r>
+      <w:r>
+        <w:rPr>
+          <w:rStyle w:val="VerbatimChar"/>
+        </w:rPr>
+        <w:t xml:space="preserve">## race1White               19.5681</w:t>
+      </w:r>
+      <w:r>
+        <w:br/>
+      </w:r>
+      <w:r>
+        <w:rPr>
+          <w:rStyle w:val="VerbatimChar"/>
+        </w:rPr>
+        <w:t xml:space="preserve">## phys_activeYes           15.8161</w:t>
+      </w:r>
+      <w:r>
+        <w:br/>
+      </w:r>
+      <w:r>
+        <w:rPr>
+          <w:rStyle w:val="VerbatimChar"/>
+        </w:rPr>
+        <w:t xml:space="preserve">## hh_incomemore 99999      14.1336</w:t>
+      </w:r>
+      <w:r>
+        <w:br/>
+      </w:r>
+      <w:r>
+        <w:rPr>
+          <w:rStyle w:val="VerbatimChar"/>
+        </w:rPr>
+        <w:t xml:space="preserve">## hh_income75000-99999     13.5237</w:t>
+      </w:r>
+      <w:r>
+        <w:br/>
+      </w:r>
+      <w:r>
+        <w:rPr>
+          <w:rStyle w:val="VerbatimChar"/>
+        </w:rPr>
+        <w:t xml:space="preserve">## educationCollege Grad     9.4181</w:t>
+      </w:r>
+      <w:r>
+        <w:br/>
+      </w:r>
+      <w:r>
+        <w:rPr>
+          <w:rStyle w:val="VerbatimChar"/>
+        </w:rPr>
+        <w:t xml:space="preserve">## hh_income35000-44999      6.4980</w:t>
+      </w:r>
+      <w:r>
+        <w:br/>
+      </w:r>
+      <w:r>
+        <w:rPr>
+          <w:rStyle w:val="VerbatimChar"/>
+        </w:rPr>
+        <w:t xml:space="preserve">## smoke100Yes               5.1064</w:t>
+      </w:r>
+      <w:r>
+        <w:br/>
+      </w:r>
+      <w:r>
+        <w:rPr>
+          <w:rStyle w:val="VerbatimChar"/>
+        </w:rPr>
+        <w:t xml:space="preserve">## hh_income10000-14999      3.9180</w:t>
+      </w:r>
+      <w:r>
+        <w:br/>
+      </w:r>
+      <w:r>
+        <w:rPr>
+          <w:rStyle w:val="VerbatimChar"/>
+        </w:rPr>
+        <w:t xml:space="preserve">## hh_income55000-64999      3.1284</w:t>
+      </w:r>
+      <w:r>
+        <w:br/>
+      </w:r>
+      <w:r>
+        <w:rPr>
+          <w:rStyle w:val="VerbatimChar"/>
+        </w:rPr>
+        <w:t xml:space="preserve">## race1Hispanic             2.3011</w:t>
+      </w:r>
+      <w:r>
+        <w:br/>
+      </w:r>
+      <w:r>
+        <w:rPr>
+          <w:rStyle w:val="VerbatimChar"/>
+        </w:rPr>
+        <w:t xml:space="preserve">## hh_income65000-74999      1.9059</w:t>
+      </w:r>
+      <w:r>
+        <w:br/>
+      </w:r>
+      <w:r>
+        <w:rPr>
+          <w:rStyle w:val="VerbatimChar"/>
+        </w:rPr>
+        <w:t xml:space="preserve">## educationSome College     1.4185</w:t>
+      </w:r>
+      <w:r>
+        <w:br/>
+      </w:r>
+      <w:r>
+        <w:rPr>
+          <w:rStyle w:val="VerbatimChar"/>
+        </w:rPr>
+        <w:t xml:space="preserve">## educationHigh School      1.0596</w:t>
+      </w:r>
+      <w:r>
+        <w:br/>
+      </w:r>
+      <w:r>
+        <w:rPr>
+          <w:rStyle w:val="VerbatimChar"/>
+        </w:rPr>
+        <w:t xml:space="preserve">## hh_income45000-54999      0.8546</w:t>
+      </w:r>
+      <w:r>
+        <w:br/>
+      </w:r>
+      <w:r>
+        <w:rPr>
+          <w:rStyle w:val="VerbatimChar"/>
+        </w:rPr>
+        <w:t xml:space="preserve">## education9 - 11th Grade   0.7243</w:t>
       </w:r>
     </w:p>
     <w:p>
@@ -2193,16 +2193,16 @@
         <w:rPr>
           <w:rStyle w:val="VerbatimChar"/>
         </w:rPr>
-        <w:t xml:space="preserve">##        No  64.9  2.8</w:t>
-      </w:r>
-      <w:r>
-        <w:br/>
-      </w:r>
-      <w:r>
-        <w:rPr>
-          <w:rStyle w:val="VerbatimChar"/>
-        </w:rPr>
-        <w:t xml:space="preserve">##        Yes 24.8  7.6</w:t>
+        <w:t xml:space="preserve">##        No  63.6  3.3</w:t>
+      </w:r>
+      <w:r>
+        <w:br/>
+      </w:r>
+      <w:r>
+        <w:rPr>
+          <w:rStyle w:val="VerbatimChar"/>
+        </w:rPr>
+        <w:t xml:space="preserve">##        Yes 26.0  7.1</w:t>
       </w:r>
       <w:r>
         <w:br/>
@@ -2220,7 +2220,7 @@
         <w:rPr>
           <w:rStyle w:val="VerbatimChar"/>
         </w:rPr>
-        <w:t xml:space="preserve">##  Accuracy (average) : 0.7243</w:t>
+        <w:t xml:space="preserve">##  Accuracy (average) : 0.7074</w:t>
       </w:r>
     </w:p>
     <w:p>
@@ -2236,31 +2236,10 @@
     </w:p>
     <w:p>
       <w:pPr>
-        <w:pStyle w:val="SourceCode"/>
-      </w:pPr>
-      <w:r>
-        <w:rPr>
-          <w:rStyle w:val="FunctionTok"/>
-        </w:rPr>
-        <w:t xml:space="preserve">modelLookup</w:t>
-      </w:r>
-      <w:r>
-        <w:rPr>
-          <w:rStyle w:val="NormalTok"/>
-        </w:rPr>
-        <w:t xml:space="preserve">(</w:t>
-      </w:r>
-      <w:r>
-        <w:rPr>
-          <w:rStyle w:val="StringTok"/>
-        </w:rPr>
-        <w:t xml:space="preserve">"svmLinear"</w:t>
-      </w:r>
-      <w:r>
-        <w:rPr>
-          <w:rStyle w:val="NormalTok"/>
-        </w:rPr>
-        <w:t xml:space="preserve">)</w:t>
+        <w:pStyle w:val="FirstParagraph"/>
+      </w:pPr>
+      <w:r>
+        <w:t xml:space="preserve">The accuracy of the classification tree model is 71%.</w:t>
       </w:r>
     </w:p>
     <w:p>
@@ -2269,18 +2248,27 @@
       </w:pPr>
       <w:r>
         <w:rPr>
-          <w:rStyle w:val="VerbatimChar"/>
-        </w:rPr>
-        <w:t xml:space="preserve">##       model parameter label forReg forClass probModel</w:t>
-      </w:r>
-      <w:r>
-        <w:br/>
-      </w:r>
-      <w:r>
-        <w:rPr>
-          <w:rStyle w:val="VerbatimChar"/>
-        </w:rPr>
-        <w:t xml:space="preserve">## 1 svmLinear         C  Cost   TRUE     TRUE      TRUE</w:t>
+          <w:rStyle w:val="FunctionTok"/>
+        </w:rPr>
+        <w:t xml:space="preserve">modelLookup</w:t>
+      </w:r>
+      <w:r>
+        <w:rPr>
+          <w:rStyle w:val="NormalTok"/>
+        </w:rPr>
+        <w:t xml:space="preserve">(</w:t>
+      </w:r>
+      <w:r>
+        <w:rPr>
+          <w:rStyle w:val="StringTok"/>
+        </w:rPr>
+        <w:t xml:space="preserve">"svmLinear"</w:t>
+      </w:r>
+      <w:r>
+        <w:rPr>
+          <w:rStyle w:val="NormalTok"/>
+        </w:rPr>
+        <w:t xml:space="preserve">)</w:t>
       </w:r>
     </w:p>
     <w:p>
@@ -2289,276 +2277,18 @@
       </w:pPr>
       <w:r>
         <w:rPr>
-          <w:rStyle w:val="FunctionTok"/>
-        </w:rPr>
-        <w:t xml:space="preserve">set.seed</w:t>
-      </w:r>
-      <w:r>
-        <w:rPr>
-          <w:rStyle w:val="NormalTok"/>
-        </w:rPr>
-        <w:t xml:space="preserve">(</w:t>
-      </w:r>
-      <w:r>
-        <w:rPr>
-          <w:rStyle w:val="DecValTok"/>
-        </w:rPr>
-        <w:t xml:space="preserve">100</w:t>
-      </w:r>
-      <w:r>
-        <w:rPr>
-          <w:rStyle w:val="NormalTok"/>
-        </w:rPr>
-        <w:t xml:space="preserve">)</w:t>
-      </w:r>
-      <w:r>
-        <w:br/>
-      </w:r>
-      <w:r>
-        <w:br/>
-      </w:r>
-      <w:r>
-        <w:rPr>
-          <w:rStyle w:val="CommentTok"/>
-        </w:rPr>
-        <w:t xml:space="preserve">#Set 10-fold cross-validation. Note if you want predicted probabilities, you need to set class Probs=True</w:t>
-      </w:r>
-      <w:r>
-        <w:br/>
-      </w:r>
-      <w:r>
-        <w:rPr>
-          <w:rStyle w:val="NormalTok"/>
-        </w:rPr>
-        <w:t xml:space="preserve">train_controlSVC </w:t>
-      </w:r>
-      <w:r>
-        <w:rPr>
-          <w:rStyle w:val="OtherTok"/>
-        </w:rPr>
-        <w:t xml:space="preserve">&lt;-</w:t>
-      </w:r>
-      <w:r>
-        <w:rPr>
-          <w:rStyle w:val="NormalTok"/>
-        </w:rPr>
-        <w:t xml:space="preserve"> </w:t>
-      </w:r>
-      <w:r>
-        <w:rPr>
-          <w:rStyle w:val="FunctionTok"/>
-        </w:rPr>
-        <w:t xml:space="preserve">trainControl</w:t>
-      </w:r>
-      <w:r>
-        <w:rPr>
-          <w:rStyle w:val="NormalTok"/>
-        </w:rPr>
-        <w:t xml:space="preserve">(</w:t>
-      </w:r>
-      <w:r>
-        <w:rPr>
-          <w:rStyle w:val="AttributeTok"/>
-        </w:rPr>
-        <w:t xml:space="preserve">method =</w:t>
-      </w:r>
-      <w:r>
-        <w:rPr>
-          <w:rStyle w:val="NormalTok"/>
-        </w:rPr>
-        <w:t xml:space="preserve"> </w:t>
-      </w:r>
-      <w:r>
-        <w:rPr>
-          <w:rStyle w:val="StringTok"/>
-        </w:rPr>
-        <w:t xml:space="preserve">"cv"</w:t>
-      </w:r>
-      <w:r>
-        <w:rPr>
-          <w:rStyle w:val="NormalTok"/>
-        </w:rPr>
-        <w:t xml:space="preserve">, </w:t>
-      </w:r>
-      <w:r>
-        <w:rPr>
-          <w:rStyle w:val="AttributeTok"/>
-        </w:rPr>
-        <w:t xml:space="preserve">number =</w:t>
-      </w:r>
-      <w:r>
-        <w:rPr>
-          <w:rStyle w:val="NormalTok"/>
-        </w:rPr>
-        <w:t xml:space="preserve"> </w:t>
-      </w:r>
-      <w:r>
-        <w:rPr>
-          <w:rStyle w:val="DecValTok"/>
-        </w:rPr>
-        <w:t xml:space="preserve">10</w:t>
-      </w:r>
-      <w:r>
-        <w:rPr>
-          <w:rStyle w:val="NormalTok"/>
-        </w:rPr>
-        <w:t xml:space="preserve">, </w:t>
-      </w:r>
-      <w:r>
-        <w:rPr>
-          <w:rStyle w:val="AttributeTok"/>
-        </w:rPr>
-        <w:t xml:space="preserve">classProbs =</w:t>
-      </w:r>
-      <w:r>
-        <w:rPr>
-          <w:rStyle w:val="NormalTok"/>
-        </w:rPr>
-        <w:t xml:space="preserve"> T)</w:t>
-      </w:r>
-      <w:r>
-        <w:br/>
-      </w:r>
-      <w:r>
-        <w:br/>
-      </w:r>
-      <w:r>
-        <w:rPr>
-          <w:rStyle w:val="NormalTok"/>
-        </w:rPr>
-        <w:t xml:space="preserve">svm </w:t>
-      </w:r>
-      <w:r>
-        <w:rPr>
-          <w:rStyle w:val="OtherTok"/>
-        </w:rPr>
-        <w:t xml:space="preserve">&lt;-</w:t>
-      </w:r>
-      <w:r>
-        <w:rPr>
-          <w:rStyle w:val="NormalTok"/>
-        </w:rPr>
-        <w:t xml:space="preserve"> </w:t>
-      </w:r>
-      <w:r>
-        <w:rPr>
-          <w:rStyle w:val="FunctionTok"/>
-        </w:rPr>
-        <w:t xml:space="preserve">train</w:t>
-      </w:r>
-      <w:r>
-        <w:rPr>
-          <w:rStyle w:val="NormalTok"/>
-        </w:rPr>
-        <w:t xml:space="preserve">(diabetes </w:t>
-      </w:r>
-      <w:r>
-        <w:rPr>
-          <w:rStyle w:val="SpecialCharTok"/>
-        </w:rPr>
-        <w:t xml:space="preserve">~</w:t>
-      </w:r>
-      <w:r>
-        <w:rPr>
-          <w:rStyle w:val="NormalTok"/>
-        </w:rPr>
-        <w:t xml:space="preserve"> ., </w:t>
-      </w:r>
-      <w:r>
-        <w:rPr>
-          <w:rStyle w:val="AttributeTok"/>
-        </w:rPr>
-        <w:t xml:space="preserve">data =</w:t>
-      </w:r>
-      <w:r>
-        <w:rPr>
-          <w:rStyle w:val="NormalTok"/>
-        </w:rPr>
-        <w:t xml:space="preserve"> train_data, </w:t>
-      </w:r>
-      <w:r>
-        <w:rPr>
-          <w:rStyle w:val="AttributeTok"/>
-        </w:rPr>
-        <w:t xml:space="preserve">method =</w:t>
-      </w:r>
-      <w:r>
-        <w:rPr>
-          <w:rStyle w:val="NormalTok"/>
-        </w:rPr>
-        <w:t xml:space="preserve"> </w:t>
-      </w:r>
-      <w:r>
-        <w:rPr>
-          <w:rStyle w:val="StringTok"/>
-        </w:rPr>
-        <w:t xml:space="preserve">"svmLinear"</w:t>
-      </w:r>
-      <w:r>
-        <w:rPr>
-          <w:rStyle w:val="NormalTok"/>
-        </w:rPr>
-        <w:t xml:space="preserve">, </w:t>
-      </w:r>
-      <w:r>
-        <w:rPr>
-          <w:rStyle w:val="AttributeTok"/>
-        </w:rPr>
-        <w:t xml:space="preserve">trControl =</w:t>
-      </w:r>
-      <w:r>
-        <w:rPr>
-          <w:rStyle w:val="NormalTok"/>
-        </w:rPr>
-        <w:t xml:space="preserve"> train_controlSVC, </w:t>
-      </w:r>
-      <w:r>
-        <w:rPr>
-          <w:rStyle w:val="AttributeTok"/>
-        </w:rPr>
-        <w:t xml:space="preserve">preProcess =</w:t>
-      </w:r>
-      <w:r>
-        <w:rPr>
-          <w:rStyle w:val="NormalTok"/>
-        </w:rPr>
-        <w:t xml:space="preserve"> </w:t>
-      </w:r>
-      <w:r>
-        <w:rPr>
-          <w:rStyle w:val="FunctionTok"/>
-        </w:rPr>
-        <w:t xml:space="preserve">c</w:t>
-      </w:r>
-      <w:r>
-        <w:rPr>
-          <w:rStyle w:val="NormalTok"/>
-        </w:rPr>
-        <w:t xml:space="preserve">(</w:t>
-      </w:r>
-      <w:r>
-        <w:rPr>
-          <w:rStyle w:val="StringTok"/>
-        </w:rPr>
-        <w:t xml:space="preserve">"center"</w:t>
-      </w:r>
-      <w:r>
-        <w:rPr>
-          <w:rStyle w:val="NormalTok"/>
-        </w:rPr>
-        <w:t xml:space="preserve">, </w:t>
-      </w:r>
-      <w:r>
-        <w:rPr>
-          <w:rStyle w:val="StringTok"/>
-        </w:rPr>
-        <w:t xml:space="preserve">"scale"</w:t>
-      </w:r>
-      <w:r>
-        <w:rPr>
-          <w:rStyle w:val="NormalTok"/>
-        </w:rPr>
-        <w:t xml:space="preserve">))</w:t>
+          <w:rStyle w:val="VerbatimChar"/>
+        </w:rPr>
+        <w:t xml:space="preserve">##       model parameter label forReg forClass probModel</w:t>
+      </w:r>
+      <w:r>
+        <w:br/>
+      </w:r>
+      <w:r>
+        <w:rPr>
+          <w:rStyle w:val="VerbatimChar"/>
+        </w:rPr>
+        <w:t xml:space="preserve">## 1 svmLinear         C  Cost   TRUE     TRUE      TRUE</w:t>
       </w:r>
     </w:p>
     <w:p>
@@ -2567,9 +2297,318 @@
       </w:pPr>
       <w:r>
         <w:rPr>
-          <w:rStyle w:val="VerbatimChar"/>
-        </w:rPr>
-        <w:t xml:space="preserve">## maximum number of iterations reached 0.001091331 0.001081827maximum number of iterations reached 0.005337625 0.005046684maximum number of iterations reached 0.00965003 0.008812599maximum number of iterations reached 0.002363541 0.002321798maximum number of iterations reached 0.006878582 0.006529195maximum number of iterations reached 0.007040171 0.006467533maximum number of iterations reached 0.0028624 0.002795447maximum number of iterations reached 0.006751751 0.006353802maximum number of iterations reached 0.00917792 0.008484597maximum number of iterations reached 0.008485594 0.007816181maximum number of iterations reached 0.002210029 0.002165843</w:t>
+          <w:rStyle w:val="FunctionTok"/>
+        </w:rPr>
+        <w:t xml:space="preserve">set.seed</w:t>
+      </w:r>
+      <w:r>
+        <w:rPr>
+          <w:rStyle w:val="NormalTok"/>
+        </w:rPr>
+        <w:t xml:space="preserve">(</w:t>
+      </w:r>
+      <w:r>
+        <w:rPr>
+          <w:rStyle w:val="DecValTok"/>
+        </w:rPr>
+        <w:t xml:space="preserve">100</w:t>
+      </w:r>
+      <w:r>
+        <w:rPr>
+          <w:rStyle w:val="NormalTok"/>
+        </w:rPr>
+        <w:t xml:space="preserve">)</w:t>
+      </w:r>
+      <w:r>
+        <w:br/>
+      </w:r>
+      <w:r>
+        <w:br/>
+      </w:r>
+      <w:r>
+        <w:rPr>
+          <w:rStyle w:val="CommentTok"/>
+        </w:rPr>
+        <w:t xml:space="preserve">#Set 10-fold cross-validation. Note if you want predicted probabilities, you need to set class Probs=True</w:t>
+      </w:r>
+      <w:r>
+        <w:br/>
+      </w:r>
+      <w:r>
+        <w:rPr>
+          <w:rStyle w:val="NormalTok"/>
+        </w:rPr>
+        <w:t xml:space="preserve">train_controlSVC </w:t>
+      </w:r>
+      <w:r>
+        <w:rPr>
+          <w:rStyle w:val="OtherTok"/>
+        </w:rPr>
+        <w:t xml:space="preserve">&lt;-</w:t>
+      </w:r>
+      <w:r>
+        <w:rPr>
+          <w:rStyle w:val="NormalTok"/>
+        </w:rPr>
+        <w:t xml:space="preserve"> </w:t>
+      </w:r>
+      <w:r>
+        <w:rPr>
+          <w:rStyle w:val="FunctionTok"/>
+        </w:rPr>
+        <w:t xml:space="preserve">trainControl</w:t>
+      </w:r>
+      <w:r>
+        <w:rPr>
+          <w:rStyle w:val="NormalTok"/>
+        </w:rPr>
+        <w:t xml:space="preserve">(</w:t>
+      </w:r>
+      <w:r>
+        <w:rPr>
+          <w:rStyle w:val="AttributeTok"/>
+        </w:rPr>
+        <w:t xml:space="preserve">method =</w:t>
+      </w:r>
+      <w:r>
+        <w:rPr>
+          <w:rStyle w:val="NormalTok"/>
+        </w:rPr>
+        <w:t xml:space="preserve"> </w:t>
+      </w:r>
+      <w:r>
+        <w:rPr>
+          <w:rStyle w:val="StringTok"/>
+        </w:rPr>
+        <w:t xml:space="preserve">"cv"</w:t>
+      </w:r>
+      <w:r>
+        <w:rPr>
+          <w:rStyle w:val="NormalTok"/>
+        </w:rPr>
+        <w:t xml:space="preserve">, </w:t>
+      </w:r>
+      <w:r>
+        <w:rPr>
+          <w:rStyle w:val="AttributeTok"/>
+        </w:rPr>
+        <w:t xml:space="preserve">number =</w:t>
+      </w:r>
+      <w:r>
+        <w:rPr>
+          <w:rStyle w:val="NormalTok"/>
+        </w:rPr>
+        <w:t xml:space="preserve"> </w:t>
+      </w:r>
+      <w:r>
+        <w:rPr>
+          <w:rStyle w:val="DecValTok"/>
+        </w:rPr>
+        <w:t xml:space="preserve">10</w:t>
+      </w:r>
+      <w:r>
+        <w:rPr>
+          <w:rStyle w:val="NormalTok"/>
+        </w:rPr>
+        <w:t xml:space="preserve">, </w:t>
+      </w:r>
+      <w:r>
+        <w:rPr>
+          <w:rStyle w:val="AttributeTok"/>
+        </w:rPr>
+        <w:t xml:space="preserve">sampling =</w:t>
+      </w:r>
+      <w:r>
+        <w:rPr>
+          <w:rStyle w:val="NormalTok"/>
+        </w:rPr>
+        <w:t xml:space="preserve"> </w:t>
+      </w:r>
+      <w:r>
+        <w:rPr>
+          <w:rStyle w:val="StringTok"/>
+        </w:rPr>
+        <w:t xml:space="preserve">"down"</w:t>
+      </w:r>
+      <w:r>
+        <w:rPr>
+          <w:rStyle w:val="NormalTok"/>
+        </w:rPr>
+        <w:t xml:space="preserve">, </w:t>
+      </w:r>
+      <w:r>
+        <w:rPr>
+          <w:rStyle w:val="AttributeTok"/>
+        </w:rPr>
+        <w:t xml:space="preserve">classProbs =</w:t>
+      </w:r>
+      <w:r>
+        <w:rPr>
+          <w:rStyle w:val="NormalTok"/>
+        </w:rPr>
+        <w:t xml:space="preserve"> T)</w:t>
+      </w:r>
+      <w:r>
+        <w:br/>
+      </w:r>
+      <w:r>
+        <w:br/>
+      </w:r>
+      <w:r>
+        <w:rPr>
+          <w:rStyle w:val="NormalTok"/>
+        </w:rPr>
+        <w:t xml:space="preserve">svm </w:t>
+      </w:r>
+      <w:r>
+        <w:rPr>
+          <w:rStyle w:val="OtherTok"/>
+        </w:rPr>
+        <w:t xml:space="preserve">&lt;-</w:t>
+      </w:r>
+      <w:r>
+        <w:rPr>
+          <w:rStyle w:val="NormalTok"/>
+        </w:rPr>
+        <w:t xml:space="preserve"> </w:t>
+      </w:r>
+      <w:r>
+        <w:rPr>
+          <w:rStyle w:val="FunctionTok"/>
+        </w:rPr>
+        <w:t xml:space="preserve">train</w:t>
+      </w:r>
+      <w:r>
+        <w:rPr>
+          <w:rStyle w:val="NormalTok"/>
+        </w:rPr>
+        <w:t xml:space="preserve">(diabetes </w:t>
+      </w:r>
+      <w:r>
+        <w:rPr>
+          <w:rStyle w:val="SpecialCharTok"/>
+        </w:rPr>
+        <w:t xml:space="preserve">~</w:t>
+      </w:r>
+      <w:r>
+        <w:rPr>
+          <w:rStyle w:val="NormalTok"/>
+        </w:rPr>
+        <w:t xml:space="preserve"> ., </w:t>
+      </w:r>
+      <w:r>
+        <w:rPr>
+          <w:rStyle w:val="AttributeTok"/>
+        </w:rPr>
+        <w:t xml:space="preserve">data =</w:t>
+      </w:r>
+      <w:r>
+        <w:rPr>
+          <w:rStyle w:val="NormalTok"/>
+        </w:rPr>
+        <w:t xml:space="preserve"> train_data, </w:t>
+      </w:r>
+      <w:r>
+        <w:rPr>
+          <w:rStyle w:val="AttributeTok"/>
+        </w:rPr>
+        <w:t xml:space="preserve">method =</w:t>
+      </w:r>
+      <w:r>
+        <w:rPr>
+          <w:rStyle w:val="NormalTok"/>
+        </w:rPr>
+        <w:t xml:space="preserve"> </w:t>
+      </w:r>
+      <w:r>
+        <w:rPr>
+          <w:rStyle w:val="StringTok"/>
+        </w:rPr>
+        <w:t xml:space="preserve">"svmLinear"</w:t>
+      </w:r>
+      <w:r>
+        <w:rPr>
+          <w:rStyle w:val="NormalTok"/>
+        </w:rPr>
+        <w:t xml:space="preserve">, </w:t>
+      </w:r>
+      <w:r>
+        <w:rPr>
+          <w:rStyle w:val="AttributeTok"/>
+        </w:rPr>
+        <w:t xml:space="preserve">trControl =</w:t>
+      </w:r>
+      <w:r>
+        <w:rPr>
+          <w:rStyle w:val="NormalTok"/>
+        </w:rPr>
+        <w:t xml:space="preserve"> train_controlSVC, </w:t>
+      </w:r>
+      <w:r>
+        <w:rPr>
+          <w:rStyle w:val="AttributeTok"/>
+        </w:rPr>
+        <w:t xml:space="preserve">preProcess =</w:t>
+      </w:r>
+      <w:r>
+        <w:rPr>
+          <w:rStyle w:val="NormalTok"/>
+        </w:rPr>
+        <w:t xml:space="preserve"> </w:t>
+      </w:r>
+      <w:r>
+        <w:rPr>
+          <w:rStyle w:val="FunctionTok"/>
+        </w:rPr>
+        <w:t xml:space="preserve">c</w:t>
+      </w:r>
+      <w:r>
+        <w:rPr>
+          <w:rStyle w:val="NormalTok"/>
+        </w:rPr>
+        <w:t xml:space="preserve">(</w:t>
+      </w:r>
+      <w:r>
+        <w:rPr>
+          <w:rStyle w:val="StringTok"/>
+        </w:rPr>
+        <w:t xml:space="preserve">"center"</w:t>
+      </w:r>
+      <w:r>
+        <w:rPr>
+          <w:rStyle w:val="NormalTok"/>
+        </w:rPr>
+        <w:t xml:space="preserve">, </w:t>
+      </w:r>
+      <w:r>
+        <w:rPr>
+          <w:rStyle w:val="StringTok"/>
+        </w:rPr>
+        <w:t xml:space="preserve">"scale"</w:t>
+      </w:r>
+      <w:r>
+        <w:rPr>
+          <w:rStyle w:val="NormalTok"/>
+        </w:rPr>
+        <w:t xml:space="preserve">))</w:t>
+      </w:r>
+      <w:r>
+        <w:br/>
+      </w:r>
+      <w:r>
+        <w:br/>
+      </w:r>
+      <w:r>
+        <w:rPr>
+          <w:rStyle w:val="NormalTok"/>
+        </w:rPr>
+        <w:t xml:space="preserve">svm </w:t>
+      </w:r>
+      <w:r>
+        <w:rPr>
+          <w:rStyle w:val="CommentTok"/>
+        </w:rPr>
+        <w:t xml:space="preserve">#accuracy: 0.7236</w:t>
       </w:r>
     </w:p>
     <w:p>
@@ -2578,23 +2617,6 @@
       </w:pPr>
       <w:r>
         <w:rPr>
-          <w:rStyle w:val="NormalTok"/>
-        </w:rPr>
-        <w:t xml:space="preserve">svm </w:t>
-      </w:r>
-      <w:r>
-        <w:rPr>
-          <w:rStyle w:val="CommentTok"/>
-        </w:rPr>
-        <w:t xml:space="preserve">#accuracy: 0.8961</w:t>
-      </w:r>
-    </w:p>
-    <w:p>
-      <w:pPr>
-        <w:pStyle w:val="SourceCode"/>
-      </w:pPr>
-      <w:r>
-        <w:rPr>
           <w:rStyle w:val="VerbatimChar"/>
         </w:rPr>
         <w:t xml:space="preserve">## Support Vector Machines with Linear Kernel </w:t>
@@ -2678,6 +2700,24 @@
         <w:rPr>
           <w:rStyle w:val="VerbatimChar"/>
         </w:rPr>
+        <w:t xml:space="preserve">## Addtional sampling using down-sampling prior to pre-processing</w:t>
+      </w:r>
+      <w:r>
+        <w:br/>
+      </w:r>
+      <w:r>
+        <w:rPr>
+          <w:rStyle w:val="VerbatimChar"/>
+        </w:rPr>
+        <w:t xml:space="preserve">## </w:t>
+      </w:r>
+      <w:r>
+        <w:br/>
+      </w:r>
+      <w:r>
+        <w:rPr>
+          <w:rStyle w:val="VerbatimChar"/>
+        </w:rPr>
         <w:t xml:space="preserve">## Resampling results:</w:t>
       </w:r>
       <w:r>
@@ -2696,16 +2736,16 @@
         <w:rPr>
           <w:rStyle w:val="VerbatimChar"/>
         </w:rPr>
-        <w:t xml:space="preserve">##   Accuracy   Kappa</w:t>
-      </w:r>
-      <w:r>
-        <w:br/>
-      </w:r>
-      <w:r>
-        <w:rPr>
-          <w:rStyle w:val="VerbatimChar"/>
-        </w:rPr>
-        <w:t xml:space="preserve">##   0.8961806  0    </w:t>
+        <w:t xml:space="preserve">##   Accuracy   Kappa    </w:t>
+      </w:r>
+      <w:r>
+        <w:br/>
+      </w:r>
+      <w:r>
+        <w:rPr>
+          <w:rStyle w:val="VerbatimChar"/>
+        </w:rPr>
+        <w:t xml:space="preserve">##   0.7148294  0.2364933</w:t>
       </w:r>
       <w:r>
         <w:br/>
@@ -3076,7 +3116,7 @@
         <w:rPr>
           <w:rStyle w:val="CommentTok"/>
         </w:rPr>
-        <w:t xml:space="preserve">#Accuracy (average) : 0.8962</w:t>
+        <w:t xml:space="preserve">#Accuracy (average) : 0.7364</w:t>
       </w:r>
     </w:p>
     <w:p>
@@ -3141,16 +3181,16 @@
         <w:rPr>
           <w:rStyle w:val="VerbatimChar"/>
         </w:rPr>
-        <w:t xml:space="preserve">##        No  89.6 10.4</w:t>
-      </w:r>
-      <w:r>
-        <w:br/>
-      </w:r>
-      <w:r>
-        <w:rPr>
-          <w:rStyle w:val="VerbatimChar"/>
-        </w:rPr>
-        <w:t xml:space="preserve">##        Yes  0.0  0.0</w:t>
+        <w:t xml:space="preserve">##        No  64.1  2.5</w:t>
+      </w:r>
+      <w:r>
+        <w:br/>
+      </w:r>
+      <w:r>
+        <w:rPr>
+          <w:rStyle w:val="VerbatimChar"/>
+        </w:rPr>
+        <w:t xml:space="preserve">##        Yes 25.6  7.9</w:t>
       </w:r>
       <w:r>
         <w:br/>
@@ -3168,267 +3208,15 @@
         <w:rPr>
           <w:rStyle w:val="VerbatimChar"/>
         </w:rPr>
-        <w:t xml:space="preserve">##  Accuracy (average) : 0.8962</w:t>
+        <w:t xml:space="preserve">##  Accuracy (average) : 0.7198</w:t>
       </w:r>
     </w:p>
     <w:p>
       <w:pPr>
-        <w:pStyle w:val="SourceCode"/>
-      </w:pPr>
-      <w:r>
-        <w:rPr>
-          <w:rStyle w:val="NormalTok"/>
-        </w:rPr>
-        <w:t xml:space="preserve">logistic_control </w:t>
-      </w:r>
-      <w:r>
-        <w:rPr>
-          <w:rStyle w:val="OtherTok"/>
-        </w:rPr>
-        <w:t xml:space="preserve">&lt;-</w:t>
-      </w:r>
-      <w:r>
-        <w:rPr>
-          <w:rStyle w:val="NormalTok"/>
-        </w:rPr>
-        <w:t xml:space="preserve"> </w:t>
-      </w:r>
-      <w:r>
-        <w:rPr>
-          <w:rStyle w:val="FunctionTok"/>
-        </w:rPr>
-        <w:t xml:space="preserve">trainControl</w:t>
-      </w:r>
-      <w:r>
-        <w:rPr>
-          <w:rStyle w:val="NormalTok"/>
-        </w:rPr>
-        <w:t xml:space="preserve">(</w:t>
-      </w:r>
-      <w:r>
-        <w:rPr>
-          <w:rStyle w:val="AttributeTok"/>
-        </w:rPr>
-        <w:t xml:space="preserve">method =</w:t>
-      </w:r>
-      <w:r>
-        <w:rPr>
-          <w:rStyle w:val="NormalTok"/>
-        </w:rPr>
-        <w:t xml:space="preserve"> </w:t>
-      </w:r>
-      <w:r>
-        <w:rPr>
-          <w:rStyle w:val="StringTok"/>
-        </w:rPr>
-        <w:t xml:space="preserve">"cv"</w:t>
-      </w:r>
-      <w:r>
-        <w:rPr>
-          <w:rStyle w:val="NormalTok"/>
-        </w:rPr>
-        <w:t xml:space="preserve">, </w:t>
-      </w:r>
-      <w:r>
-        <w:rPr>
-          <w:rStyle w:val="AttributeTok"/>
-        </w:rPr>
-        <w:t xml:space="preserve">number =</w:t>
-      </w:r>
-      <w:r>
-        <w:rPr>
-          <w:rStyle w:val="NormalTok"/>
-        </w:rPr>
-        <w:t xml:space="preserve"> </w:t>
-      </w:r>
-      <w:r>
-        <w:rPr>
-          <w:rStyle w:val="DecValTok"/>
-        </w:rPr>
-        <w:t xml:space="preserve">10</w:t>
-      </w:r>
-      <w:r>
-        <w:rPr>
-          <w:rStyle w:val="NormalTok"/>
-        </w:rPr>
-        <w:t xml:space="preserve">, </w:t>
-      </w:r>
-      <w:r>
-        <w:rPr>
-          <w:rStyle w:val="AttributeTok"/>
-        </w:rPr>
-        <w:t xml:space="preserve">classProbs =</w:t>
-      </w:r>
-      <w:r>
-        <w:rPr>
-          <w:rStyle w:val="NormalTok"/>
-        </w:rPr>
-        <w:t xml:space="preserve"> T)</w:t>
-      </w:r>
-      <w:r>
-        <w:br/>
-      </w:r>
-      <w:r>
-        <w:br/>
-      </w:r>
-      <w:r>
-        <w:rPr>
-          <w:rStyle w:val="FunctionTok"/>
-        </w:rPr>
-        <w:t xml:space="preserve">set.seed</w:t>
-      </w:r>
-      <w:r>
-        <w:rPr>
-          <w:rStyle w:val="NormalTok"/>
-        </w:rPr>
-        <w:t xml:space="preserve">(</w:t>
-      </w:r>
-      <w:r>
-        <w:rPr>
-          <w:rStyle w:val="DecValTok"/>
-        </w:rPr>
-        <w:t xml:space="preserve">100</w:t>
-      </w:r>
-      <w:r>
-        <w:rPr>
-          <w:rStyle w:val="NormalTok"/>
-        </w:rPr>
-        <w:t xml:space="preserve">)</w:t>
-      </w:r>
-      <w:r>
-        <w:br/>
-      </w:r>
-      <w:r>
-        <w:rPr>
-          <w:rStyle w:val="NormalTok"/>
-        </w:rPr>
-        <w:t xml:space="preserve">logistic </w:t>
-      </w:r>
-      <w:r>
-        <w:rPr>
-          <w:rStyle w:val="OtherTok"/>
-        </w:rPr>
-        <w:t xml:space="preserve">&lt;-</w:t>
-      </w:r>
-      <w:r>
-        <w:rPr>
-          <w:rStyle w:val="NormalTok"/>
-        </w:rPr>
-        <w:t xml:space="preserve"> </w:t>
-      </w:r>
-      <w:r>
-        <w:rPr>
-          <w:rStyle w:val="FunctionTok"/>
-        </w:rPr>
-        <w:t xml:space="preserve">train</w:t>
-      </w:r>
-      <w:r>
-        <w:rPr>
-          <w:rStyle w:val="NormalTok"/>
-        </w:rPr>
-        <w:t xml:space="preserve">(diabetes </w:t>
-      </w:r>
-      <w:r>
-        <w:rPr>
-          <w:rStyle w:val="SpecialCharTok"/>
-        </w:rPr>
-        <w:t xml:space="preserve">~</w:t>
-      </w:r>
-      <w:r>
-        <w:rPr>
-          <w:rStyle w:val="NormalTok"/>
-        </w:rPr>
-        <w:t xml:space="preserve"> ., </w:t>
-      </w:r>
-      <w:r>
-        <w:rPr>
-          <w:rStyle w:val="AttributeTok"/>
-        </w:rPr>
-        <w:t xml:space="preserve">data =</w:t>
-      </w:r>
-      <w:r>
-        <w:rPr>
-          <w:rStyle w:val="NormalTok"/>
-        </w:rPr>
-        <w:t xml:space="preserve"> train_data, </w:t>
-      </w:r>
-      <w:r>
-        <w:rPr>
-          <w:rStyle w:val="AttributeTok"/>
-        </w:rPr>
-        <w:t xml:space="preserve">method =</w:t>
-      </w:r>
-      <w:r>
-        <w:rPr>
-          <w:rStyle w:val="NormalTok"/>
-        </w:rPr>
-        <w:t xml:space="preserve"> </w:t>
-      </w:r>
-      <w:r>
-        <w:rPr>
-          <w:rStyle w:val="StringTok"/>
-        </w:rPr>
-        <w:t xml:space="preserve">"glm"</w:t>
-      </w:r>
-      <w:r>
-        <w:rPr>
-          <w:rStyle w:val="NormalTok"/>
-        </w:rPr>
-        <w:t xml:space="preserve">, </w:t>
-      </w:r>
-      <w:r>
-        <w:rPr>
-          <w:rStyle w:val="AttributeTok"/>
-        </w:rPr>
-        <w:t xml:space="preserve">family =</w:t>
-      </w:r>
-      <w:r>
-        <w:rPr>
-          <w:rStyle w:val="NormalTok"/>
-        </w:rPr>
-        <w:t xml:space="preserve"> </w:t>
-      </w:r>
-      <w:r>
-        <w:rPr>
-          <w:rStyle w:val="StringTok"/>
-        </w:rPr>
-        <w:t xml:space="preserve">"binomial"</w:t>
-      </w:r>
-      <w:r>
-        <w:rPr>
-          <w:rStyle w:val="NormalTok"/>
-        </w:rPr>
-        <w:t xml:space="preserve">, </w:t>
-      </w:r>
-      <w:r>
-        <w:rPr>
-          <w:rStyle w:val="AttributeTok"/>
-        </w:rPr>
-        <w:t xml:space="preserve">trControl =</w:t>
-      </w:r>
-      <w:r>
-        <w:rPr>
-          <w:rStyle w:val="NormalTok"/>
-        </w:rPr>
-        <w:t xml:space="preserve"> logistic_control)</w:t>
-      </w:r>
-      <w:r>
-        <w:br/>
-      </w:r>
-      <w:r>
-        <w:br/>
-      </w:r>
-      <w:r>
-        <w:rPr>
-          <w:rStyle w:val="FunctionTok"/>
-        </w:rPr>
-        <w:t xml:space="preserve">summary</w:t>
-      </w:r>
-      <w:r>
-        <w:rPr>
-          <w:rStyle w:val="NormalTok"/>
-        </w:rPr>
-        <w:t xml:space="preserve">(logistic)</w:t>
+        <w:pStyle w:val="FirstParagraph"/>
+      </w:pPr>
+      <w:r>
+        <w:t xml:space="preserve">The accuracy of the SVC model is 73.64%.</w:t>
       </w:r>
     </w:p>
     <w:p>
@@ -3437,423 +3225,297 @@
       </w:pPr>
       <w:r>
         <w:rPr>
-          <w:rStyle w:val="VerbatimChar"/>
-        </w:rPr>
-        <w:t xml:space="preserve">## </w:t>
-      </w:r>
-      <w:r>
-        <w:br/>
-      </w:r>
-      <w:r>
-        <w:rPr>
-          <w:rStyle w:val="VerbatimChar"/>
-        </w:rPr>
-        <w:t xml:space="preserve">## Call:</w:t>
-      </w:r>
-      <w:r>
-        <w:br/>
-      </w:r>
-      <w:r>
-        <w:rPr>
-          <w:rStyle w:val="VerbatimChar"/>
-        </w:rPr>
-        <w:t xml:space="preserve">## NULL</w:t>
-      </w:r>
-      <w:r>
-        <w:br/>
-      </w:r>
-      <w:r>
-        <w:rPr>
-          <w:rStyle w:val="VerbatimChar"/>
-        </w:rPr>
-        <w:t xml:space="preserve">## </w:t>
-      </w:r>
-      <w:r>
-        <w:br/>
-      </w:r>
-      <w:r>
-        <w:rPr>
-          <w:rStyle w:val="VerbatimChar"/>
-        </w:rPr>
-        <w:t xml:space="preserve">## Deviance Residuals: </w:t>
-      </w:r>
-      <w:r>
-        <w:br/>
-      </w:r>
-      <w:r>
-        <w:rPr>
-          <w:rStyle w:val="VerbatimChar"/>
-        </w:rPr>
-        <w:t xml:space="preserve">##     Min       1Q   Median       3Q      Max  </w:t>
-      </w:r>
-      <w:r>
-        <w:br/>
-      </w:r>
-      <w:r>
-        <w:rPr>
-          <w:rStyle w:val="VerbatimChar"/>
-        </w:rPr>
-        <w:t xml:space="preserve">## -1.9586  -0.4649  -0.2789  -0.1602   3.2896  </w:t>
-      </w:r>
-      <w:r>
-        <w:br/>
-      </w:r>
-      <w:r>
-        <w:rPr>
-          <w:rStyle w:val="VerbatimChar"/>
-        </w:rPr>
-        <w:t xml:space="preserve">## </w:t>
-      </w:r>
-      <w:r>
-        <w:br/>
-      </w:r>
-      <w:r>
-        <w:rPr>
-          <w:rStyle w:val="VerbatimChar"/>
-        </w:rPr>
-        <w:t xml:space="preserve">## Coefficients:</w:t>
-      </w:r>
-      <w:r>
-        <w:br/>
-      </w:r>
-      <w:r>
-        <w:rPr>
-          <w:rStyle w:val="VerbatimChar"/>
-        </w:rPr>
-        <w:t xml:space="preserve">##                             Estimate Std. Error z value Pr(&gt;|z|)    </w:t>
-      </w:r>
-      <w:r>
-        <w:br/>
-      </w:r>
-      <w:r>
-        <w:rPr>
-          <w:rStyle w:val="VerbatimChar"/>
-        </w:rPr>
-        <w:t xml:space="preserve">## (Intercept)               -15.734096   3.939161  -3.994 6.49e-05 ***</w:t>
-      </w:r>
-      <w:r>
-        <w:br/>
-      </w:r>
-      <w:r>
-        <w:rPr>
-          <w:rStyle w:val="VerbatimChar"/>
-        </w:rPr>
-        <w:t xml:space="preserve">## age                         0.067202   0.004141  16.228  &lt; 2e-16 ***</w:t>
-      </w:r>
-      <w:r>
-        <w:br/>
-      </w:r>
-      <w:r>
-        <w:rPr>
-          <w:rStyle w:val="VerbatimChar"/>
-        </w:rPr>
-        <w:t xml:space="preserve">## race1Hispanic              -0.273837   0.280297  -0.977  0.32859    </w:t>
-      </w:r>
-      <w:r>
-        <w:br/>
-      </w:r>
-      <w:r>
-        <w:rPr>
-          <w:rStyle w:val="VerbatimChar"/>
-        </w:rPr>
-        <w:t xml:space="preserve">## race1Mexican                0.020865   0.254630   0.082  0.93469    </w:t>
-      </w:r>
-      <w:r>
-        <w:br/>
-      </w:r>
-      <w:r>
-        <w:rPr>
-          <w:rStyle w:val="VerbatimChar"/>
-        </w:rPr>
-        <w:t xml:space="preserve">## race1White                 -0.747368   0.163511  -4.571 4.86e-06 ***</w:t>
-      </w:r>
-      <w:r>
-        <w:br/>
-      </w:r>
-      <w:r>
-        <w:rPr>
-          <w:rStyle w:val="VerbatimChar"/>
-        </w:rPr>
-        <w:t xml:space="preserve">## race1Other                  0.346826   0.240293   1.443  0.14892    </w:t>
-      </w:r>
-      <w:r>
-        <w:br/>
-      </w:r>
-      <w:r>
-        <w:rPr>
-          <w:rStyle w:val="VerbatimChar"/>
-        </w:rPr>
-        <w:t xml:space="preserve">## `education9 - 11th Grade`  -0.569756   0.231245  -2.464  0.01374 *  </w:t>
-      </w:r>
-      <w:r>
-        <w:br/>
-      </w:r>
-      <w:r>
-        <w:rPr>
-          <w:rStyle w:val="VerbatimChar"/>
-        </w:rPr>
-        <w:t xml:space="preserve">## `educationHigh School`     -0.336450   0.212447  -1.584  0.11326    </w:t>
-      </w:r>
-      <w:r>
-        <w:br/>
-      </w:r>
-      <w:r>
-        <w:rPr>
-          <w:rStyle w:val="VerbatimChar"/>
-        </w:rPr>
-        <w:t xml:space="preserve">## `educationSome College`    -0.357111   0.211702  -1.687  0.09163 .  </w:t>
-      </w:r>
-      <w:r>
-        <w:br/>
-      </w:r>
-      <w:r>
-        <w:rPr>
-          <w:rStyle w:val="VerbatimChar"/>
-        </w:rPr>
-        <w:t xml:space="preserve">## `educationCollege Grad`    -0.452803   0.230725  -1.963  0.04970 *  </w:t>
-      </w:r>
-      <w:r>
-        <w:br/>
-      </w:r>
-      <w:r>
-        <w:rPr>
-          <w:rStyle w:val="VerbatimChar"/>
-        </w:rPr>
-        <w:t xml:space="preserve">## `hh_income 5000-9999`       0.209207   0.497743   0.420  0.67426    </w:t>
-      </w:r>
-      <w:r>
-        <w:br/>
-      </w:r>
-      <w:r>
-        <w:rPr>
-          <w:rStyle w:val="VerbatimChar"/>
-        </w:rPr>
-        <w:t xml:space="preserve">## `hh_income10000-14999`      0.134197   0.454716   0.295  0.76790    </w:t>
-      </w:r>
-      <w:r>
-        <w:br/>
-      </w:r>
-      <w:r>
-        <w:rPr>
-          <w:rStyle w:val="VerbatimChar"/>
-        </w:rPr>
-        <w:t xml:space="preserve">## `hh_income15000-19999`      0.115102   0.456867   0.252  0.80109    </w:t>
-      </w:r>
-      <w:r>
-        <w:br/>
-      </w:r>
-      <w:r>
-        <w:rPr>
-          <w:rStyle w:val="VerbatimChar"/>
-        </w:rPr>
-        <w:t xml:space="preserve">## `hh_income20000-24999`      0.144930   0.450588   0.322  0.74772    </w:t>
-      </w:r>
-      <w:r>
-        <w:br/>
-      </w:r>
-      <w:r>
-        <w:rPr>
-          <w:rStyle w:val="VerbatimChar"/>
-        </w:rPr>
-        <w:t xml:space="preserve">## `hh_income25000-34999`     -0.067981   0.441051  -0.154  0.87750    </w:t>
-      </w:r>
-      <w:r>
-        <w:br/>
-      </w:r>
-      <w:r>
-        <w:rPr>
-          <w:rStyle w:val="VerbatimChar"/>
-        </w:rPr>
-        <w:t xml:space="preserve">## `hh_income35000-44999`      0.112152   0.440979   0.254  0.79925    </w:t>
-      </w:r>
-      <w:r>
-        <w:br/>
-      </w:r>
-      <w:r>
-        <w:rPr>
-          <w:rStyle w:val="VerbatimChar"/>
-        </w:rPr>
-        <w:t xml:space="preserve">## `hh_income45000-54999`     -0.404903   0.464955  -0.871  0.38384    </w:t>
-      </w:r>
-      <w:r>
-        <w:br/>
-      </w:r>
-      <w:r>
-        <w:rPr>
-          <w:rStyle w:val="VerbatimChar"/>
-        </w:rPr>
-        <w:t xml:space="preserve">## `hh_income55000-64999`      0.098261   0.455363   0.216  0.82915    </w:t>
-      </w:r>
-      <w:r>
-        <w:br/>
-      </w:r>
-      <w:r>
-        <w:rPr>
-          <w:rStyle w:val="VerbatimChar"/>
-        </w:rPr>
-        <w:t xml:space="preserve">## `hh_income65000-74999`     -0.043944   0.467142  -0.094  0.92505    </w:t>
-      </w:r>
-      <w:r>
-        <w:br/>
-      </w:r>
-      <w:r>
-        <w:rPr>
-          <w:rStyle w:val="VerbatimChar"/>
-        </w:rPr>
-        <w:t xml:space="preserve">## `hh_income75000-99999`      0.020227   0.449215   0.045  0.96409    </w:t>
-      </w:r>
-      <w:r>
-        <w:br/>
-      </w:r>
-      <w:r>
-        <w:rPr>
-          <w:rStyle w:val="VerbatimChar"/>
-        </w:rPr>
-        <w:t xml:space="preserve">## `hh_incomemore 99999`      -0.377429   0.442702  -0.853  0.39391    </w:t>
-      </w:r>
-      <w:r>
-        <w:br/>
-      </w:r>
-      <w:r>
-        <w:rPr>
-          <w:rStyle w:val="VerbatimChar"/>
-        </w:rPr>
-        <w:t xml:space="preserve">## weight                     -0.024039   0.020497  -1.173  0.24088    </w:t>
-      </w:r>
-      <w:r>
-        <w:br/>
-      </w:r>
-      <w:r>
-        <w:rPr>
-          <w:rStyle w:val="VerbatimChar"/>
-        </w:rPr>
-        <w:t xml:space="preserve">## height                      0.042556   0.022768   1.869  0.06161 .  </w:t>
-      </w:r>
-      <w:r>
-        <w:br/>
-      </w:r>
-      <w:r>
-        <w:rPr>
-          <w:rStyle w:val="VerbatimChar"/>
-        </w:rPr>
-        <w:t xml:space="preserve">## pulse                       0.013086   0.004538   2.884  0.00393 ** </w:t>
-      </w:r>
-      <w:r>
-        <w:br/>
-      </w:r>
-      <w:r>
-        <w:rPr>
-          <w:rStyle w:val="VerbatimChar"/>
-        </w:rPr>
-        <w:t xml:space="preserve">## bmi                         0.157884   0.058396   2.704  0.00686 ** </w:t>
-      </w:r>
-      <w:r>
-        <w:br/>
-      </w:r>
-      <w:r>
-        <w:rPr>
-          <w:rStyle w:val="VerbatimChar"/>
-        </w:rPr>
-        <w:t xml:space="preserve">## phys_activeYes             -0.189638   0.117756  -1.610  0.10730    </w:t>
-      </w:r>
-      <w:r>
-        <w:br/>
-      </w:r>
-      <w:r>
-        <w:rPr>
-          <w:rStyle w:val="VerbatimChar"/>
-        </w:rPr>
-        <w:t xml:space="preserve">## smoke100Yes                 0.222943   0.112868   1.975  0.04824 *  </w:t>
-      </w:r>
-      <w:r>
-        <w:br/>
-      </w:r>
-      <w:r>
-        <w:rPr>
-          <w:rStyle w:val="VerbatimChar"/>
-        </w:rPr>
-        <w:t xml:space="preserve">## ---</w:t>
-      </w:r>
-      <w:r>
-        <w:br/>
-      </w:r>
-      <w:r>
-        <w:rPr>
-          <w:rStyle w:val="VerbatimChar"/>
-        </w:rPr>
-        <w:t xml:space="preserve">## Signif. codes:  0 '***' 0.001 '**' 0.01 '*' 0.05 '.' 0.1 ' ' 1</w:t>
-      </w:r>
-      <w:r>
-        <w:br/>
-      </w:r>
-      <w:r>
-        <w:rPr>
-          <w:rStyle w:val="VerbatimChar"/>
-        </w:rPr>
-        <w:t xml:space="preserve">## </w:t>
-      </w:r>
-      <w:r>
-        <w:br/>
-      </w:r>
-      <w:r>
-        <w:rPr>
-          <w:rStyle w:val="VerbatimChar"/>
-        </w:rPr>
-        <w:t xml:space="preserve">## (Dispersion parameter for binomial family taken to be 1)</w:t>
-      </w:r>
-      <w:r>
-        <w:br/>
-      </w:r>
-      <w:r>
-        <w:rPr>
-          <w:rStyle w:val="VerbatimChar"/>
-        </w:rPr>
-        <w:t xml:space="preserve">## </w:t>
-      </w:r>
-      <w:r>
-        <w:br/>
-      </w:r>
-      <w:r>
-        <w:rPr>
-          <w:rStyle w:val="VerbatimChar"/>
-        </w:rPr>
-        <w:t xml:space="preserve">##     Null deviance: 2967.2  on 4449  degrees of freedom</w:t>
-      </w:r>
-      <w:r>
-        <w:br/>
-      </w:r>
-      <w:r>
-        <w:rPr>
-          <w:rStyle w:val="VerbatimChar"/>
-        </w:rPr>
-        <w:t xml:space="preserve">## Residual deviance: 2368.4  on 4423  degrees of freedom</w:t>
-      </w:r>
-      <w:r>
-        <w:br/>
-      </w:r>
-      <w:r>
-        <w:rPr>
-          <w:rStyle w:val="VerbatimChar"/>
-        </w:rPr>
-        <w:t xml:space="preserve">## AIC: 2422.4</w:t>
-      </w:r>
-      <w:r>
-        <w:br/>
-      </w:r>
-      <w:r>
-        <w:rPr>
-          <w:rStyle w:val="VerbatimChar"/>
-        </w:rPr>
-        <w:t xml:space="preserve">## </w:t>
-      </w:r>
-      <w:r>
-        <w:br/>
-      </w:r>
-      <w:r>
-        <w:rPr>
-          <w:rStyle w:val="VerbatimChar"/>
-        </w:rPr>
-        <w:t xml:space="preserve">## Number of Fisher Scoring iterations: 6</w:t>
+          <w:rStyle w:val="FunctionTok"/>
+        </w:rPr>
+        <w:t xml:space="preserve">set.seed</w:t>
+      </w:r>
+      <w:r>
+        <w:rPr>
+          <w:rStyle w:val="NormalTok"/>
+        </w:rPr>
+        <w:t xml:space="preserve">(</w:t>
+      </w:r>
+      <w:r>
+        <w:rPr>
+          <w:rStyle w:val="DecValTok"/>
+        </w:rPr>
+        <w:t xml:space="preserve">100</w:t>
+      </w:r>
+      <w:r>
+        <w:rPr>
+          <w:rStyle w:val="NormalTok"/>
+        </w:rPr>
+        <w:t xml:space="preserve">)</w:t>
+      </w:r>
+      <w:r>
+        <w:br/>
+      </w:r>
+      <w:r>
+        <w:rPr>
+          <w:rStyle w:val="NormalTok"/>
+        </w:rPr>
+        <w:t xml:space="preserve">logit </w:t>
+      </w:r>
+      <w:r>
+        <w:rPr>
+          <w:rStyle w:val="OtherTok"/>
+        </w:rPr>
+        <w:t xml:space="preserve">&lt;-</w:t>
+      </w:r>
+      <w:r>
+        <w:rPr>
+          <w:rStyle w:val="NormalTok"/>
+        </w:rPr>
+        <w:t xml:space="preserve"> </w:t>
+      </w:r>
+      <w:r>
+        <w:rPr>
+          <w:rStyle w:val="FunctionTok"/>
+        </w:rPr>
+        <w:t xml:space="preserve">train</w:t>
+      </w:r>
+      <w:r>
+        <w:rPr>
+          <w:rStyle w:val="NormalTok"/>
+        </w:rPr>
+        <w:t xml:space="preserve">(</w:t>
+      </w:r>
+      <w:r>
+        <w:br/>
+      </w:r>
+      <w:r>
+        <w:rPr>
+          <w:rStyle w:val="NormalTok"/>
+        </w:rPr>
+        <w:t xml:space="preserve">  diabetes </w:t>
+      </w:r>
+      <w:r>
+        <w:rPr>
+          <w:rStyle w:val="SpecialCharTok"/>
+        </w:rPr>
+        <w:t xml:space="preserve">~</w:t>
+      </w:r>
+      <w:r>
+        <w:rPr>
+          <w:rStyle w:val="NormalTok"/>
+        </w:rPr>
+        <w:t xml:space="preserve"> ., </w:t>
+      </w:r>
+      <w:r>
+        <w:rPr>
+          <w:rStyle w:val="AttributeTok"/>
+        </w:rPr>
+        <w:t xml:space="preserve">data =</w:t>
+      </w:r>
+      <w:r>
+        <w:rPr>
+          <w:rStyle w:val="NormalTok"/>
+        </w:rPr>
+        <w:t xml:space="preserve"> train_data, </w:t>
+      </w:r>
+      <w:r>
+        <w:rPr>
+          <w:rStyle w:val="AttributeTok"/>
+        </w:rPr>
+        <w:t xml:space="preserve">method =</w:t>
+      </w:r>
+      <w:r>
+        <w:rPr>
+          <w:rStyle w:val="NormalTok"/>
+        </w:rPr>
+        <w:t xml:space="preserve"> </w:t>
+      </w:r>
+      <w:r>
+        <w:rPr>
+          <w:rStyle w:val="StringTok"/>
+        </w:rPr>
+        <w:t xml:space="preserve">"glm"</w:t>
+      </w:r>
+      <w:r>
+        <w:rPr>
+          <w:rStyle w:val="NormalTok"/>
+        </w:rPr>
+        <w:t xml:space="preserve">, </w:t>
+      </w:r>
+      <w:r>
+        <w:rPr>
+          <w:rStyle w:val="AttributeTok"/>
+        </w:rPr>
+        <w:t xml:space="preserve">family =</w:t>
+      </w:r>
+      <w:r>
+        <w:rPr>
+          <w:rStyle w:val="NormalTok"/>
+        </w:rPr>
+        <w:t xml:space="preserve"> </w:t>
+      </w:r>
+      <w:r>
+        <w:rPr>
+          <w:rStyle w:val="StringTok"/>
+        </w:rPr>
+        <w:t xml:space="preserve">"binomial"</w:t>
+      </w:r>
+      <w:r>
+        <w:rPr>
+          <w:rStyle w:val="NormalTok"/>
+        </w:rPr>
+        <w:t xml:space="preserve">, </w:t>
+      </w:r>
+      <w:r>
+        <w:rPr>
+          <w:rStyle w:val="AttributeTok"/>
+        </w:rPr>
+        <w:t xml:space="preserve">trControl =</w:t>
+      </w:r>
+      <w:r>
+        <w:rPr>
+          <w:rStyle w:val="NormalTok"/>
+        </w:rPr>
+        <w:t xml:space="preserve"> </w:t>
+      </w:r>
+      <w:r>
+        <w:rPr>
+          <w:rStyle w:val="FunctionTok"/>
+        </w:rPr>
+        <w:t xml:space="preserve">trainControl</w:t>
+      </w:r>
+      <w:r>
+        <w:rPr>
+          <w:rStyle w:val="NormalTok"/>
+        </w:rPr>
+        <w:t xml:space="preserve">(</w:t>
+      </w:r>
+      <w:r>
+        <w:rPr>
+          <w:rStyle w:val="AttributeTok"/>
+        </w:rPr>
+        <w:t xml:space="preserve">method =</w:t>
+      </w:r>
+      <w:r>
+        <w:rPr>
+          <w:rStyle w:val="NormalTok"/>
+        </w:rPr>
+        <w:t xml:space="preserve"> </w:t>
+      </w:r>
+      <w:r>
+        <w:rPr>
+          <w:rStyle w:val="StringTok"/>
+        </w:rPr>
+        <w:t xml:space="preserve">"cv"</w:t>
+      </w:r>
+      <w:r>
+        <w:rPr>
+          <w:rStyle w:val="NormalTok"/>
+        </w:rPr>
+        <w:t xml:space="preserve">, </w:t>
+      </w:r>
+      <w:r>
+        <w:rPr>
+          <w:rStyle w:val="AttributeTok"/>
+        </w:rPr>
+        <w:t xml:space="preserve">number =</w:t>
+      </w:r>
+      <w:r>
+        <w:rPr>
+          <w:rStyle w:val="NormalTok"/>
+        </w:rPr>
+        <w:t xml:space="preserve"> </w:t>
+      </w:r>
+      <w:r>
+        <w:rPr>
+          <w:rStyle w:val="DecValTok"/>
+        </w:rPr>
+        <w:t xml:space="preserve">10</w:t>
+      </w:r>
+      <w:r>
+        <w:rPr>
+          <w:rStyle w:val="NormalTok"/>
+        </w:rPr>
+        <w:t xml:space="preserve">, </w:t>
+      </w:r>
+      <w:r>
+        <w:rPr>
+          <w:rStyle w:val="AttributeTok"/>
+        </w:rPr>
+        <w:t xml:space="preserve">sampling =</w:t>
+      </w:r>
+      <w:r>
+        <w:rPr>
+          <w:rStyle w:val="NormalTok"/>
+        </w:rPr>
+        <w:t xml:space="preserve"> </w:t>
+      </w:r>
+      <w:r>
+        <w:rPr>
+          <w:rStyle w:val="StringTok"/>
+        </w:rPr>
+        <w:t xml:space="preserve">"down"</w:t>
+      </w:r>
+      <w:r>
+        <w:rPr>
+          <w:rStyle w:val="NormalTok"/>
+        </w:rPr>
+        <w:t xml:space="preserve">), </w:t>
+      </w:r>
+      <w:r>
+        <w:rPr>
+          <w:rStyle w:val="AttributeTok"/>
+        </w:rPr>
+        <w:t xml:space="preserve">preProc =</w:t>
+      </w:r>
+      <w:r>
+        <w:rPr>
+          <w:rStyle w:val="NormalTok"/>
+        </w:rPr>
+        <w:t xml:space="preserve"> </w:t>
+      </w:r>
+      <w:r>
+        <w:rPr>
+          <w:rStyle w:val="FunctionTok"/>
+        </w:rPr>
+        <w:t xml:space="preserve">c</w:t>
+      </w:r>
+      <w:r>
+        <w:rPr>
+          <w:rStyle w:val="NormalTok"/>
+        </w:rPr>
+        <w:t xml:space="preserve">(</w:t>
+      </w:r>
+      <w:r>
+        <w:rPr>
+          <w:rStyle w:val="StringTok"/>
+        </w:rPr>
+        <w:t xml:space="preserve">"center"</w:t>
+      </w:r>
+      <w:r>
+        <w:rPr>
+          <w:rStyle w:val="NormalTok"/>
+        </w:rPr>
+        <w:t xml:space="preserve">, </w:t>
+      </w:r>
+      <w:r>
+        <w:rPr>
+          <w:rStyle w:val="StringTok"/>
+        </w:rPr>
+        <w:t xml:space="preserve">"scale"</w:t>
+      </w:r>
+      <w:r>
+        <w:rPr>
+          <w:rStyle w:val="NormalTok"/>
+        </w:rPr>
+        <w:t xml:space="preserve">))</w:t>
+      </w:r>
+      <w:r>
+        <w:br/>
+      </w:r>
+      <w:r>
+        <w:br/>
+      </w:r>
+      <w:r>
+        <w:rPr>
+          <w:rStyle w:val="NormalTok"/>
+        </w:rPr>
+        <w:t xml:space="preserve">logit</w:t>
       </w:r>
     </w:p>
     <w:p>
@@ -3862,21 +3524,135 @@
       </w:pPr>
       <w:r>
         <w:rPr>
-          <w:rStyle w:val="FunctionTok"/>
-        </w:rPr>
-        <w:t xml:space="preserve">confusionMatrix</w:t>
-      </w:r>
-      <w:r>
-        <w:rPr>
-          <w:rStyle w:val="NormalTok"/>
-        </w:rPr>
-        <w:t xml:space="preserve">(logistic) </w:t>
-      </w:r>
-      <w:r>
-        <w:rPr>
-          <w:rStyle w:val="CommentTok"/>
-        </w:rPr>
-        <w:t xml:space="preserve">#Accuracy (average) : 0.8926</w:t>
+          <w:rStyle w:val="VerbatimChar"/>
+        </w:rPr>
+        <w:t xml:space="preserve">## Generalized Linear Model </w:t>
+      </w:r>
+      <w:r>
+        <w:br/>
+      </w:r>
+      <w:r>
+        <w:rPr>
+          <w:rStyle w:val="VerbatimChar"/>
+        </w:rPr>
+        <w:t xml:space="preserve">## </w:t>
+      </w:r>
+      <w:r>
+        <w:br/>
+      </w:r>
+      <w:r>
+        <w:rPr>
+          <w:rStyle w:val="VerbatimChar"/>
+        </w:rPr>
+        <w:t xml:space="preserve">## 4450 samples</w:t>
+      </w:r>
+      <w:r>
+        <w:br/>
+      </w:r>
+      <w:r>
+        <w:rPr>
+          <w:rStyle w:val="VerbatimChar"/>
+        </w:rPr>
+        <w:t xml:space="preserve">##   10 predictor</w:t>
+      </w:r>
+      <w:r>
+        <w:br/>
+      </w:r>
+      <w:r>
+        <w:rPr>
+          <w:rStyle w:val="VerbatimChar"/>
+        </w:rPr>
+        <w:t xml:space="preserve">##    2 classes: 'No', 'Yes' </w:t>
+      </w:r>
+      <w:r>
+        <w:br/>
+      </w:r>
+      <w:r>
+        <w:rPr>
+          <w:rStyle w:val="VerbatimChar"/>
+        </w:rPr>
+        <w:t xml:space="preserve">## </w:t>
+      </w:r>
+      <w:r>
+        <w:br/>
+      </w:r>
+      <w:r>
+        <w:rPr>
+          <w:rStyle w:val="VerbatimChar"/>
+        </w:rPr>
+        <w:t xml:space="preserve">## Pre-processing: centered (26), scaled (26) </w:t>
+      </w:r>
+      <w:r>
+        <w:br/>
+      </w:r>
+      <w:r>
+        <w:rPr>
+          <w:rStyle w:val="VerbatimChar"/>
+        </w:rPr>
+        <w:t xml:space="preserve">## Resampling: Cross-Validated (10 fold) </w:t>
+      </w:r>
+      <w:r>
+        <w:br/>
+      </w:r>
+      <w:r>
+        <w:rPr>
+          <w:rStyle w:val="VerbatimChar"/>
+        </w:rPr>
+        <w:t xml:space="preserve">## Summary of sample sizes: 4004, 4005, 4005, 4005, 4006, 4006, ... </w:t>
+      </w:r>
+      <w:r>
+        <w:br/>
+      </w:r>
+      <w:r>
+        <w:rPr>
+          <w:rStyle w:val="VerbatimChar"/>
+        </w:rPr>
+        <w:t xml:space="preserve">## Addtional sampling using down-sampling prior to pre-processing</w:t>
+      </w:r>
+      <w:r>
+        <w:br/>
+      </w:r>
+      <w:r>
+        <w:rPr>
+          <w:rStyle w:val="VerbatimChar"/>
+        </w:rPr>
+        <w:t xml:space="preserve">## </w:t>
+      </w:r>
+      <w:r>
+        <w:br/>
+      </w:r>
+      <w:r>
+        <w:rPr>
+          <w:rStyle w:val="VerbatimChar"/>
+        </w:rPr>
+        <w:t xml:space="preserve">## Resampling results:</w:t>
+      </w:r>
+      <w:r>
+        <w:br/>
+      </w:r>
+      <w:r>
+        <w:rPr>
+          <w:rStyle w:val="VerbatimChar"/>
+        </w:rPr>
+        <w:t xml:space="preserve">## </w:t>
+      </w:r>
+      <w:r>
+        <w:br/>
+      </w:r>
+      <w:r>
+        <w:rPr>
+          <w:rStyle w:val="VerbatimChar"/>
+        </w:rPr>
+        <w:t xml:space="preserve">##   Accuracy   Kappa    </w:t>
+      </w:r>
+      <w:r>
+        <w:br/>
+      </w:r>
+      <w:r>
+        <w:rPr>
+          <w:rStyle w:val="VerbatimChar"/>
+        </w:rPr>
+        <w:t xml:space="preserve">##   0.7188789  0.2410717</w:t>
       </w:r>
     </w:p>
     <w:p>
@@ -3885,6 +3661,72 @@
       </w:pPr>
       <w:r>
         <w:rPr>
+          <w:rStyle w:val="NormalTok"/>
+        </w:rPr>
+        <w:t xml:space="preserve">logit</w:t>
+      </w:r>
+      <w:r>
+        <w:rPr>
+          <w:rStyle w:val="SpecialCharTok"/>
+        </w:rPr>
+        <w:t xml:space="preserve">$</w:t>
+      </w:r>
+      <w:r>
+        <w:rPr>
+          <w:rStyle w:val="NormalTok"/>
+        </w:rPr>
+        <w:t xml:space="preserve">results</w:t>
+      </w:r>
+    </w:p>
+    <w:p>
+      <w:pPr>
+        <w:pStyle w:val="SourceCode"/>
+      </w:pPr>
+      <w:r>
+        <w:rPr>
+          <w:rStyle w:val="VerbatimChar"/>
+        </w:rPr>
+        <w:t xml:space="preserve">##   parameter  Accuracy     Kappa AccuracySD    KappaSD</w:t>
+      </w:r>
+      <w:r>
+        <w:br/>
+      </w:r>
+      <w:r>
+        <w:rPr>
+          <w:rStyle w:val="VerbatimChar"/>
+        </w:rPr>
+        <w:t xml:space="preserve">## 1      none 0.7188789 0.2410717 0.02332836 0.04081973</w:t>
+      </w:r>
+    </w:p>
+    <w:p>
+      <w:pPr>
+        <w:pStyle w:val="SourceCode"/>
+      </w:pPr>
+      <w:r>
+        <w:rPr>
+          <w:rStyle w:val="FunctionTok"/>
+        </w:rPr>
+        <w:t xml:space="preserve">confusionMatrix</w:t>
+      </w:r>
+      <w:r>
+        <w:rPr>
+          <w:rStyle w:val="NormalTok"/>
+        </w:rPr>
+        <w:t xml:space="preserve">(logit) </w:t>
+      </w:r>
+      <w:r>
+        <w:rPr>
+          <w:rStyle w:val="CommentTok"/>
+        </w:rPr>
+        <w:t xml:space="preserve">#Accuracy (average) : 0.7348</w:t>
+      </w:r>
+    </w:p>
+    <w:p>
+      <w:pPr>
+        <w:pStyle w:val="SourceCode"/>
+      </w:pPr>
+      <w:r>
+        <w:rPr>
           <w:rStyle w:val="VerbatimChar"/>
         </w:rPr>
         <w:t xml:space="preserve">## Cross-Validated (10 fold) Confusion Matrix </w:t>
@@ -3941,16 +3783,16 @@
         <w:rPr>
           <w:rStyle w:val="VerbatimChar"/>
         </w:rPr>
-        <w:t xml:space="preserve">##        No  88.3  9.5</w:t>
-      </w:r>
-      <w:r>
-        <w:br/>
-      </w:r>
-      <w:r>
-        <w:rPr>
-          <w:rStyle w:val="VerbatimChar"/>
-        </w:rPr>
-        <w:t xml:space="preserve">##        Yes  1.3  0.9</w:t>
+        <w:t xml:space="preserve">##        No  64.0  2.4</w:t>
+      </w:r>
+      <w:r>
+        <w:br/>
+      </w:r>
+      <w:r>
+        <w:rPr>
+          <w:rStyle w:val="VerbatimChar"/>
+        </w:rPr>
+        <w:t xml:space="preserve">##        Yes 25.7  7.9</w:t>
       </w:r>
       <w:r>
         <w:br/>
@@ -3968,7 +3810,15 @@
         <w:rPr>
           <w:rStyle w:val="VerbatimChar"/>
         </w:rPr>
-        <w:t xml:space="preserve">##  Accuracy (average) : 0.8926</w:t>
+        <w:t xml:space="preserve">##  Accuracy (average) : 0.7189</w:t>
+      </w:r>
+    </w:p>
+    <w:p>
+      <w:pPr>
+        <w:pStyle w:val="FirstParagraph"/>
+      </w:pPr>
+      <w:r>
+        <w:t xml:space="preserve">The accuracy of the logistic regression model is 73.48%.</w:t>
       </w:r>
     </w:p>
     <w:bookmarkEnd w:id="24"/>
@@ -4074,7 +3924,7 @@
         <w:rPr>
           <w:rStyle w:val="VerbatimChar"/>
         </w:rPr>
-        <w:t xml:space="preserve">##  parameter : cost C = 0.0699310344827586 </w:t>
+        <w:t xml:space="preserve">##  parameter : cost C = 1.44855172413793 </w:t>
       </w:r>
       <w:r>
         <w:br/>
@@ -4110,7 +3960,7 @@
         <w:rPr>
           <w:rStyle w:val="VerbatimChar"/>
         </w:rPr>
-        <w:t xml:space="preserve">## Number of Support Vectors : 1040 </w:t>
+        <w:t xml:space="preserve">## Number of Support Vectors : 549 </w:t>
       </w:r>
       <w:r>
         <w:br/>
@@ -4128,16 +3978,16 @@
         <w:rPr>
           <w:rStyle w:val="VerbatimChar"/>
         </w:rPr>
-        <w:t xml:space="preserve">## Objective Function Value : -64.6163 </w:t>
-      </w:r>
-      <w:r>
-        <w:br/>
-      </w:r>
-      <w:r>
-        <w:rPr>
-          <w:rStyle w:val="VerbatimChar"/>
-        </w:rPr>
-        <w:t xml:space="preserve">## Training error : 0.10382 </w:t>
+        <w:t xml:space="preserve">## Objective Function Value : -772.1589 </w:t>
+      </w:r>
+      <w:r>
+        <w:br/>
+      </w:r>
+      <w:r>
+        <w:rPr>
+          <w:rStyle w:val="VerbatimChar"/>
+        </w:rPr>
+        <w:t xml:space="preserve">## Training error : 0.237013 </w:t>
       </w:r>
       <w:r>
         <w:br/>
@@ -4247,7 +4097,7 @@
         <w:rPr>
           <w:rStyle w:val="StringTok"/>
         </w:rPr>
-        <w:t xml:space="preserve">"No"</w:t>
+        <w:t xml:space="preserve">"Yes"</w:t>
       </w:r>
       <w:r>
         <w:rPr>
@@ -4259,7 +4109,7 @@
         <w:rPr>
           <w:rStyle w:val="CommentTok"/>
         </w:rPr>
-        <w:t xml:space="preserve">#Accuracy 0.8966 #Sensitivity:1.00 #Specificity:0.00</w:t>
+        <w:t xml:space="preserve">#Accuracy 0.7219 #Sensitivity:0.731 #Specificity:0.721</w:t>
       </w:r>
     </w:p>
     <w:p>
@@ -4306,196 +4156,196 @@
         <w:rPr>
           <w:rStyle w:val="VerbatimChar"/>
         </w:rPr>
-        <w:t xml:space="preserve">##        No  1709  197</w:t>
-      </w:r>
-      <w:r>
-        <w:br/>
-      </w:r>
-      <w:r>
-        <w:rPr>
-          <w:rStyle w:val="VerbatimChar"/>
-        </w:rPr>
-        <w:t xml:space="preserve">##        Yes    0    0</w:t>
-      </w:r>
-      <w:r>
-        <w:br/>
-      </w:r>
-      <w:r>
-        <w:rPr>
-          <w:rStyle w:val="VerbatimChar"/>
-        </w:rPr>
-        <w:t xml:space="preserve">##                                         </w:t>
-      </w:r>
-      <w:r>
-        <w:br/>
-      </w:r>
-      <w:r>
-        <w:rPr>
-          <w:rStyle w:val="VerbatimChar"/>
-        </w:rPr>
-        <w:t xml:space="preserve">##                Accuracy : 0.8966        </w:t>
-      </w:r>
-      <w:r>
-        <w:br/>
-      </w:r>
-      <w:r>
-        <w:rPr>
-          <w:rStyle w:val="VerbatimChar"/>
-        </w:rPr>
-        <w:t xml:space="preserve">##                  95% CI : (0.8821, 0.91)</w:t>
-      </w:r>
-      <w:r>
-        <w:br/>
-      </w:r>
-      <w:r>
-        <w:rPr>
-          <w:rStyle w:val="VerbatimChar"/>
-        </w:rPr>
-        <w:t xml:space="preserve">##     No Information Rate : 0.8966        </w:t>
-      </w:r>
-      <w:r>
-        <w:br/>
-      </w:r>
-      <w:r>
-        <w:rPr>
-          <w:rStyle w:val="VerbatimChar"/>
-        </w:rPr>
-        <w:t xml:space="preserve">##     P-Value [Acc &gt; NIR] : 0.519         </w:t>
-      </w:r>
-      <w:r>
-        <w:br/>
-      </w:r>
-      <w:r>
-        <w:rPr>
-          <w:rStyle w:val="VerbatimChar"/>
-        </w:rPr>
-        <w:t xml:space="preserve">##                                         </w:t>
-      </w:r>
-      <w:r>
-        <w:br/>
-      </w:r>
-      <w:r>
-        <w:rPr>
-          <w:rStyle w:val="VerbatimChar"/>
-        </w:rPr>
-        <w:t xml:space="preserve">##                   Kappa : 0             </w:t>
-      </w:r>
-      <w:r>
-        <w:br/>
-      </w:r>
-      <w:r>
-        <w:rPr>
-          <w:rStyle w:val="VerbatimChar"/>
-        </w:rPr>
-        <w:t xml:space="preserve">##                                         </w:t>
-      </w:r>
-      <w:r>
-        <w:br/>
-      </w:r>
-      <w:r>
-        <w:rPr>
-          <w:rStyle w:val="VerbatimChar"/>
-        </w:rPr>
-        <w:t xml:space="preserve">##  Mcnemar's Test P-Value : &lt;2e-16        </w:t>
-      </w:r>
-      <w:r>
-        <w:br/>
-      </w:r>
-      <w:r>
-        <w:rPr>
-          <w:rStyle w:val="VerbatimChar"/>
-        </w:rPr>
-        <w:t xml:space="preserve">##                                         </w:t>
-      </w:r>
-      <w:r>
-        <w:br/>
-      </w:r>
-      <w:r>
-        <w:rPr>
-          <w:rStyle w:val="VerbatimChar"/>
-        </w:rPr>
-        <w:t xml:space="preserve">##             Sensitivity : 1.0000        </w:t>
-      </w:r>
-      <w:r>
-        <w:br/>
-      </w:r>
-      <w:r>
-        <w:rPr>
-          <w:rStyle w:val="VerbatimChar"/>
-        </w:rPr>
-        <w:t xml:space="preserve">##             Specificity : 0.0000        </w:t>
-      </w:r>
-      <w:r>
-        <w:br/>
-      </w:r>
-      <w:r>
-        <w:rPr>
-          <w:rStyle w:val="VerbatimChar"/>
-        </w:rPr>
-        <w:t xml:space="preserve">##          Pos Pred Value : 0.8966        </w:t>
-      </w:r>
-      <w:r>
-        <w:br/>
-      </w:r>
-      <w:r>
-        <w:rPr>
-          <w:rStyle w:val="VerbatimChar"/>
-        </w:rPr>
-        <w:t xml:space="preserve">##          Neg Pred Value :    NaN        </w:t>
-      </w:r>
-      <w:r>
-        <w:br/>
-      </w:r>
-      <w:r>
-        <w:rPr>
-          <w:rStyle w:val="VerbatimChar"/>
-        </w:rPr>
-        <w:t xml:space="preserve">##              Prevalence : 0.8966        </w:t>
-      </w:r>
-      <w:r>
-        <w:br/>
-      </w:r>
-      <w:r>
-        <w:rPr>
-          <w:rStyle w:val="VerbatimChar"/>
-        </w:rPr>
-        <w:t xml:space="preserve">##          Detection Rate : 0.8966        </w:t>
-      </w:r>
-      <w:r>
-        <w:br/>
-      </w:r>
-      <w:r>
-        <w:rPr>
-          <w:rStyle w:val="VerbatimChar"/>
-        </w:rPr>
-        <w:t xml:space="preserve">##    Detection Prevalence : 1.0000        </w:t>
-      </w:r>
-      <w:r>
-        <w:br/>
-      </w:r>
-      <w:r>
-        <w:rPr>
-          <w:rStyle w:val="VerbatimChar"/>
-        </w:rPr>
-        <w:t xml:space="preserve">##       Balanced Accuracy : 0.5000        </w:t>
-      </w:r>
-      <w:r>
-        <w:br/>
-      </w:r>
-      <w:r>
-        <w:rPr>
-          <w:rStyle w:val="VerbatimChar"/>
-        </w:rPr>
-        <w:t xml:space="preserve">##                                         </w:t>
-      </w:r>
-      <w:r>
-        <w:br/>
-      </w:r>
-      <w:r>
-        <w:rPr>
-          <w:rStyle w:val="VerbatimChar"/>
-        </w:rPr>
-        <w:t xml:space="preserve">##        'Positive' Class : No            </w:t>
+        <w:t xml:space="preserve">##        No  1167   35</w:t>
+      </w:r>
+      <w:r>
+        <w:br/>
+      </w:r>
+      <w:r>
+        <w:rPr>
+          <w:rStyle w:val="VerbatimChar"/>
+        </w:rPr>
+        <w:t xml:space="preserve">##        Yes  542  162</w:t>
+      </w:r>
+      <w:r>
+        <w:br/>
+      </w:r>
+      <w:r>
+        <w:rPr>
+          <w:rStyle w:val="VerbatimChar"/>
+        </w:rPr>
+        <w:t xml:space="preserve">##                                           </w:t>
+      </w:r>
+      <w:r>
+        <w:br/>
+      </w:r>
+      <w:r>
+        <w:rPr>
+          <w:rStyle w:val="VerbatimChar"/>
+        </w:rPr>
+        <w:t xml:space="preserve">##                Accuracy : 0.6973          </w:t>
+      </w:r>
+      <w:r>
+        <w:br/>
+      </w:r>
+      <w:r>
+        <w:rPr>
+          <w:rStyle w:val="VerbatimChar"/>
+        </w:rPr>
+        <w:t xml:space="preserve">##                  95% CI : (0.6761, 0.7178)</w:t>
+      </w:r>
+      <w:r>
+        <w:br/>
+      </w:r>
+      <w:r>
+        <w:rPr>
+          <w:rStyle w:val="VerbatimChar"/>
+        </w:rPr>
+        <w:t xml:space="preserve">##     No Information Rate : 0.8966          </w:t>
+      </w:r>
+      <w:r>
+        <w:br/>
+      </w:r>
+      <w:r>
+        <w:rPr>
+          <w:rStyle w:val="VerbatimChar"/>
+        </w:rPr>
+        <w:t xml:space="preserve">##     P-Value [Acc &gt; NIR] : 1               </w:t>
+      </w:r>
+      <w:r>
+        <w:br/>
+      </w:r>
+      <w:r>
+        <w:rPr>
+          <w:rStyle w:val="VerbatimChar"/>
+        </w:rPr>
+        <w:t xml:space="preserve">##                                           </w:t>
+      </w:r>
+      <w:r>
+        <w:br/>
+      </w:r>
+      <w:r>
+        <w:rPr>
+          <w:rStyle w:val="VerbatimChar"/>
+        </w:rPr>
+        <w:t xml:space="preserve">##                   Kappa : 0.2362          </w:t>
+      </w:r>
+      <w:r>
+        <w:br/>
+      </w:r>
+      <w:r>
+        <w:rPr>
+          <w:rStyle w:val="VerbatimChar"/>
+        </w:rPr>
+        <w:t xml:space="preserve">##                                           </w:t>
+      </w:r>
+      <w:r>
+        <w:br/>
+      </w:r>
+      <w:r>
+        <w:rPr>
+          <w:rStyle w:val="VerbatimChar"/>
+        </w:rPr>
+        <w:t xml:space="preserve">##  Mcnemar's Test P-Value : &lt;2e-16          </w:t>
+      </w:r>
+      <w:r>
+        <w:br/>
+      </w:r>
+      <w:r>
+        <w:rPr>
+          <w:rStyle w:val="VerbatimChar"/>
+        </w:rPr>
+        <w:t xml:space="preserve">##                                           </w:t>
+      </w:r>
+      <w:r>
+        <w:br/>
+      </w:r>
+      <w:r>
+        <w:rPr>
+          <w:rStyle w:val="VerbatimChar"/>
+        </w:rPr>
+        <w:t xml:space="preserve">##             Sensitivity : 0.82234         </w:t>
+      </w:r>
+      <w:r>
+        <w:br/>
+      </w:r>
+      <w:r>
+        <w:rPr>
+          <w:rStyle w:val="VerbatimChar"/>
+        </w:rPr>
+        <w:t xml:space="preserve">##             Specificity : 0.68286         </w:t>
+      </w:r>
+      <w:r>
+        <w:br/>
+      </w:r>
+      <w:r>
+        <w:rPr>
+          <w:rStyle w:val="VerbatimChar"/>
+        </w:rPr>
+        <w:t xml:space="preserve">##          Pos Pred Value : 0.23011         </w:t>
+      </w:r>
+      <w:r>
+        <w:br/>
+      </w:r>
+      <w:r>
+        <w:rPr>
+          <w:rStyle w:val="VerbatimChar"/>
+        </w:rPr>
+        <w:t xml:space="preserve">##          Neg Pred Value : 0.97088         </w:t>
+      </w:r>
+      <w:r>
+        <w:br/>
+      </w:r>
+      <w:r>
+        <w:rPr>
+          <w:rStyle w:val="VerbatimChar"/>
+        </w:rPr>
+        <w:t xml:space="preserve">##              Prevalence : 0.10336         </w:t>
+      </w:r>
+      <w:r>
+        <w:br/>
+      </w:r>
+      <w:r>
+        <w:rPr>
+          <w:rStyle w:val="VerbatimChar"/>
+        </w:rPr>
+        <w:t xml:space="preserve">##          Detection Rate : 0.08499         </w:t>
+      </w:r>
+      <w:r>
+        <w:br/>
+      </w:r>
+      <w:r>
+        <w:rPr>
+          <w:rStyle w:val="VerbatimChar"/>
+        </w:rPr>
+        <w:t xml:space="preserve">##    Detection Prevalence : 0.36936         </w:t>
+      </w:r>
+      <w:r>
+        <w:br/>
+      </w:r>
+      <w:r>
+        <w:rPr>
+          <w:rStyle w:val="VerbatimChar"/>
+        </w:rPr>
+        <w:t xml:space="preserve">##       Balanced Accuracy : 0.75260         </w:t>
+      </w:r>
+      <w:r>
+        <w:br/>
+      </w:r>
+      <w:r>
+        <w:rPr>
+          <w:rStyle w:val="VerbatimChar"/>
+        </w:rPr>
+        <w:t xml:space="preserve">##                                           </w:t>
+      </w:r>
+      <w:r>
+        <w:br/>
+      </w:r>
+      <w:r>
+        <w:rPr>
+          <w:rStyle w:val="VerbatimChar"/>
+        </w:rPr>
+        <w:t xml:space="preserve">##        'Positive' Class : Yes             </w:t>
       </w:r>
       <w:r>
         <w:br/>
@@ -5023,6 +4873,12 @@
           </wp:inline>
         </w:drawing>
       </w:r>
+      <w:r>
+        <w:t xml:space="preserve"> </w:t>
+      </w:r>
+      <w:r>
+        <w:t xml:space="preserve">The accuracy of the SVC model on the test data was 72.19% with a sensitivity of 0.731 and a specificity of 0.721.</w:t>
+      </w:r>
     </w:p>
     <w:bookmarkEnd w:id="26"/>
     <w:bookmarkStart w:id="27" w:name="X9ea170f54620cfd03bec8758b3f115e9cde7b7a"/>
@@ -5039,7 +4895,7 @@
         <w:pStyle w:val="FirstParagraph"/>
       </w:pPr>
       <w:r>
-        <w:t xml:space="preserve">Some advantages of support vector classification is that it is very effective with high dimensional data and it can be used for both regression and classification problem. Some disadvantages of this algorithm type is that took more time to train the data, which is most likely due to this being a data set. SVC is not a probabilistic model so we can not explain the diabetes classification in terms of probability, which could be an issue if we wanted to use this model to explain the predictions to those who do not have a machine learning background.</w:t>
+        <w:t xml:space="preserve">Some advantages of support vector classification is that it is very effective with high dimensional data and it can be used for both regression and classification problem. Some disadvantages of this algorithm type is that took more time to train the data, which is most likely due to this being a data set. SVC is not a probabilistic model so we can not explain the diabetes classification in terms of probability, which could be an issue if we wanted to use this model to explain the predictions to those who do not have a machine learning background. Essentially we would have issues with interpretability and generalizability as well. Also, this may not be applicable to small populations as they may not behave the same way.</w:t>
       </w:r>
     </w:p>
     <w:bookmarkEnd w:id="27"/>

</xml_diff>